<commit_message>
added tables to poa model
</commit_message>
<xml_diff>
--- a/.lib/models/modelo_poa.docx
+++ b/.lib/models/modelo_poa.docx
@@ -734,12 +734,12 @@
                         <wp:posOffset>1</wp:posOffset>
                       </wp:positionH>
                       <wp:positionV relativeFrom="paragraph">
-                        <wp:posOffset>190500</wp:posOffset>
+                        <wp:posOffset>177800</wp:posOffset>
                       </wp:positionV>
-                      <wp:extent cx="5943600" cy="12700"/>
+                      <wp:extent cx="5953125" cy="22225"/>
                       <wp:effectExtent b="0" l="0" r="0" t="0"/>
                       <wp:wrapTopAndBottom distB="0" distT="0"/>
-                      <wp:docPr id="2" name=""/>
+                      <wp:docPr id="3" name=""/>
                       <a:graphic>
                         <a:graphicData uri="http://schemas.microsoft.com/office/word/2010/wordprocessingShape">
                           <wps:wsp>
@@ -759,8 +759,8 @@
                                 </a:solidFill>
                                 <a:prstDash val="solid"/>
                                 <a:round/>
-                                <a:headEnd len="med" w="med" type="none"/>
-                                <a:tailEnd len="med" w="med" type="none"/>
+                                <a:headEnd len="sm" w="sm" type="none"/>
+                                <a:tailEnd len="sm" w="sm" type="none"/>
                               </a:ln>
                             </wps:spPr>
                             <wps:bodyPr anchorCtr="0" anchor="ctr" bIns="91425" lIns="91425" spcFirstLastPara="1" rIns="91425" wrap="square" tIns="91425"/>
@@ -778,17 +778,17 @@
                         <wp:posOffset>1</wp:posOffset>
                       </wp:positionH>
                       <wp:positionV relativeFrom="paragraph">
-                        <wp:posOffset>190500</wp:posOffset>
+                        <wp:posOffset>177800</wp:posOffset>
                       </wp:positionV>
-                      <wp:extent cx="5943600" cy="12700"/>
+                      <wp:extent cx="5953125" cy="22225"/>
                       <wp:effectExtent b="0" l="0" r="0" t="0"/>
                       <wp:wrapTopAndBottom distB="0" distT="0"/>
-                      <wp:docPr id="2" name="image5.png"/>
+                      <wp:docPr id="3" name="image6.png"/>
                       <a:graphic>
                         <a:graphicData uri="http://schemas.openxmlformats.org/drawingml/2006/picture">
                           <pic:pic>
                             <pic:nvPicPr>
-                              <pic:cNvPr id="0" name="image5.png"/>
+                              <pic:cNvPr id="0" name="image6.png"/>
                               <pic:cNvPicPr preferRelativeResize="0"/>
                             </pic:nvPicPr>
                             <pic:blipFill>
@@ -801,7 +801,7 @@
                             <pic:spPr>
                               <a:xfrm>
                                 <a:off x="0" y="0"/>
-                                <a:ext cx="5943600" cy="12700"/>
+                                <a:ext cx="5953125" cy="22225"/>
                               </a:xfrm>
                               <a:prstGeom prst="rect"/>
                               <a:ln/>
@@ -889,15 +889,16 @@
     <w:p>
       <w:pPr>
         <w:spacing w:after="0" w:line="240" w:lineRule="auto"/>
-        <w:rPr>
-          <w:rFonts w:ascii="Bookman Old Style" w:cs="Bookman Old Style" w:eastAsia="Bookman Old Style" w:hAnsi="Bookman Old Style"/>
+        <w:jc w:val="left"/>
+        <w:rPr>
+          <w:b w:val="0"/>
           <w:sz w:val="16"/>
           <w:szCs w:val="16"/>
         </w:rPr>
       </w:pPr>
       <w:r>
         <w:rPr>
-          <w:rFonts w:ascii="Bookman Old Style" w:cs="Bookman Old Style" w:eastAsia="Bookman Old Style" w:hAnsi="Bookman Old Style"/>
+          <w:b w:val="0"/>
           <w:sz w:val="16"/>
           <w:szCs w:val="16"/>
           <w:rtl w:val="0"/>
@@ -961,7 +962,7 @@
               <w:widowControl w:val="1"/>
               <w:numPr>
                 <w:ilvl w:val="3"/>
-                <w:numId w:val="1"/>
+                <w:numId w:val="2"/>
               </w:numPr>
               <w:pBdr>
                 <w:top w:space="0" w:sz="0" w:val="nil"/>
@@ -1015,12 +1016,244 @@
     </w:tbl>
     <w:p>
       <w:pPr>
+        <w:ind w:left="720" w:firstLine="0"/>
+        <w:jc w:val="both"/>
+        <w:rPr>
+          <w:rFonts w:ascii="Century Gothic" w:cs="Century Gothic" w:eastAsia="Century Gothic" w:hAnsi="Century Gothic"/>
+          <w:b w:val="0"/>
+          <w:sz w:val="20"/>
+          <w:szCs w:val="20"/>
+        </w:rPr>
+      </w:pPr>
+      <w:r>
+        <w:rPr>
+          <w:rtl w:val="0"/>
+        </w:rPr>
+      </w:r>
+    </w:p>
+    <w:p>
+      <w:pPr>
+        <w:numPr>
+          <w:ilvl w:val="0"/>
+          <w:numId w:val="1"/>
+        </w:numPr>
+        <w:ind w:left="720" w:hanging="360"/>
+        <w:jc w:val="left"/>
+        <w:rPr>
+          <w:b w:val="0"/>
+          <w:sz w:val="20"/>
+          <w:szCs w:val="20"/>
+        </w:rPr>
+      </w:pPr>
+      <w:r>
+        <w:rPr>
+          <w:b w:val="0"/>
+          <w:sz w:val="20"/>
+          <w:szCs w:val="20"/>
+          <w:rtl w:val="0"/>
+        </w:rPr>
+        <w:t xml:space="preserve">El Decreto Supremo 071/2009 del 9 de Abril del 2009, Artículo 24, Inciso g), establece como competencia de la AAPS, regular y fiscalizar a los prestadores de servicio en lo referente a planes de operación, mantenimiento, expansión, fortalecimiento del servicio, precio, tarifas y otros.</w:t>
+      </w:r>
+    </w:p>
+    <w:p>
+      <w:pPr>
+        <w:jc w:val="left"/>
+        <w:rPr>
+          <w:b w:val="0"/>
+          <w:sz w:val="20"/>
+          <w:szCs w:val="20"/>
+        </w:rPr>
+      </w:pPr>
+      <w:r>
+        <w:rPr>
+          <w:rtl w:val="0"/>
+        </w:rPr>
+      </w:r>
+    </w:p>
+    <w:p>
+      <w:pPr>
+        <w:numPr>
+          <w:ilvl w:val="0"/>
+          <w:numId w:val="1"/>
+        </w:numPr>
+        <w:ind w:left="720" w:hanging="360"/>
+        <w:jc w:val="left"/>
+        <w:rPr>
+          <w:b w:val="0"/>
+          <w:sz w:val="20"/>
+          <w:szCs w:val="20"/>
+        </w:rPr>
+      </w:pPr>
+      <w:r>
+        <w:rPr>
+          <w:b w:val="0"/>
+          <w:sz w:val="20"/>
+          <w:szCs w:val="20"/>
+          <w:rtl w:val="0"/>
+        </w:rPr>
+        <w:t xml:space="preserve">Mediante la RAR SISAB Nº 124/2007 del 12 de junio del 2007 se aprueba la guía de solicitud de Licencias y Registros, Manual de Seguimiento de Licencias y Manual para la elaboración el Plan de Desarrollo Quinquenal para licencias.</w:t>
+      </w:r>
+    </w:p>
+    <w:p>
+      <w:pPr>
+        <w:jc w:val="left"/>
+        <w:rPr>
+          <w:b w:val="0"/>
+          <w:sz w:val="20"/>
+          <w:szCs w:val="20"/>
+        </w:rPr>
+      </w:pPr>
+      <w:r>
+        <w:rPr>
+          <w:rtl w:val="0"/>
+        </w:rPr>
+      </w:r>
+    </w:p>
+    <w:p>
+      <w:pPr>
+        <w:numPr>
+          <w:ilvl w:val="0"/>
+          <w:numId w:val="1"/>
+        </w:numPr>
+        <w:ind w:left="720" w:hanging="360"/>
+        <w:jc w:val="left"/>
+        <w:rPr>
+          <w:b w:val="0"/>
+          <w:sz w:val="20"/>
+          <w:szCs w:val="20"/>
+        </w:rPr>
+      </w:pPr>
+      <w:r>
+        <w:rPr>
+          <w:b w:val="0"/>
+          <w:sz w:val="20"/>
+          <w:szCs w:val="20"/>
+          <w:rtl w:val="0"/>
+        </w:rPr>
+        <w:t xml:space="preserve">Mediante RAR AAPS Nº 112/2009, de fecha 03 de noviembre de 2009, se otorga  Licencia a la Cooperativa de Servicios Públicos San Juan Bautista Ltda. – SAJUBA.</w:t>
+      </w:r>
+    </w:p>
+    <w:p>
+      <w:pPr>
+        <w:jc w:val="left"/>
+        <w:rPr>
+          <w:b w:val="0"/>
+          <w:sz w:val="20"/>
+          <w:szCs w:val="20"/>
+        </w:rPr>
+      </w:pPr>
+      <w:r>
+        <w:rPr>
+          <w:rtl w:val="0"/>
+        </w:rPr>
+      </w:r>
+    </w:p>
+    <w:p>
+      <w:pPr>
+        <w:numPr>
+          <w:ilvl w:val="0"/>
+          <w:numId w:val="1"/>
+        </w:numPr>
+        <w:ind w:left="720" w:hanging="360"/>
+        <w:jc w:val="left"/>
+        <w:rPr>
+          <w:b w:val="0"/>
+          <w:sz w:val="20"/>
+          <w:szCs w:val="20"/>
+        </w:rPr>
+      </w:pPr>
+      <w:r>
+        <w:rPr>
+          <w:b w:val="0"/>
+          <w:sz w:val="20"/>
+          <w:szCs w:val="20"/>
+          <w:rtl w:val="0"/>
+        </w:rPr>
+        <w:t xml:space="preserve">A través de Circular AAPS/DE/CIR/Nº001/2014, de fecha 06 de Enero de 2014, se comunica a la EPSA el Cronograma de Reporte de Información.</w:t>
+      </w:r>
+    </w:p>
+    <w:p>
+      <w:pPr>
+        <w:jc w:val="left"/>
+        <w:rPr>
+          <w:b w:val="0"/>
+          <w:sz w:val="20"/>
+          <w:szCs w:val="20"/>
+        </w:rPr>
+      </w:pPr>
+      <w:r>
+        <w:rPr>
+          <w:rtl w:val="0"/>
+        </w:rPr>
+      </w:r>
+    </w:p>
+    <w:p>
+      <w:pPr>
+        <w:numPr>
+          <w:ilvl w:val="0"/>
+          <w:numId w:val="1"/>
+        </w:numPr>
+        <w:ind w:left="720" w:hanging="360"/>
+        <w:jc w:val="left"/>
+        <w:rPr>
+          <w:b w:val="0"/>
+          <w:sz w:val="20"/>
+          <w:szCs w:val="20"/>
+        </w:rPr>
+      </w:pPr>
+      <w:r>
+        <w:rPr>
+          <w:b w:val="0"/>
+          <w:sz w:val="20"/>
+          <w:szCs w:val="20"/>
+          <w:rtl w:val="0"/>
+        </w:rPr>
+        <w:t xml:space="preserve">Mediante Circular AAPS/DE/CIR/Nº05/2016 de fecha 28 de septiembre de 2016, se comunica a la EPSA la Ampliación de Plazo para entrega del Programa Operativo Anual y Presupuesto 2017, hasta el 30 de diciembre del 2016.</w:t>
+      </w:r>
+    </w:p>
+    <w:p>
+      <w:pPr>
+        <w:jc w:val="left"/>
+        <w:rPr>
+          <w:b w:val="0"/>
+          <w:sz w:val="20"/>
+          <w:szCs w:val="20"/>
+        </w:rPr>
+      </w:pPr>
+      <w:r>
+        <w:rPr>
+          <w:rtl w:val="0"/>
+        </w:rPr>
+      </w:r>
+    </w:p>
+    <w:p>
+      <w:pPr>
+        <w:numPr>
+          <w:ilvl w:val="0"/>
+          <w:numId w:val="1"/>
+        </w:numPr>
+        <w:ind w:left="720" w:hanging="360"/>
+        <w:jc w:val="left"/>
+        <w:rPr>
+          <w:b w:val="0"/>
+          <w:sz w:val="20"/>
+          <w:szCs w:val="20"/>
+        </w:rPr>
+      </w:pPr>
+      <w:r>
+        <w:rPr>
+          <w:b w:val="0"/>
+          <w:sz w:val="20"/>
+          <w:szCs w:val="20"/>
+          <w:rtl w:val="0"/>
+        </w:rPr>
+        <w:t xml:space="preserve">De acuerdo a Hoja de Ruta Externa CZ - 6475/2016, de fecha 30 de diciembre de 2016,  en la que se adjunta Nota con CITE: OF.F.F. SAJUBA 031/2016, la EPSA remite el documento de POA 2017.</w:t>
+      </w:r>
+    </w:p>
+    <w:p>
+      <w:pPr>
         <w:spacing w:after="0" w:line="240" w:lineRule="auto"/>
-        <w:rPr>
-          <w:rFonts w:ascii="Bookman Old Style" w:cs="Bookman Old Style" w:eastAsia="Bookman Old Style" w:hAnsi="Bookman Old Style"/>
-          <w:sz w:val="16"/>
-          <w:szCs w:val="16"/>
-        </w:rPr>
+        <w:rPr/>
       </w:pPr>
       <w:r>
         <w:rPr>
@@ -1065,7 +1298,7 @@
               <w:widowControl w:val="1"/>
               <w:numPr>
                 <w:ilvl w:val="3"/>
-                <w:numId w:val="1"/>
+                <w:numId w:val="2"/>
               </w:numPr>
               <w:pBdr>
                 <w:top w:space="0" w:sz="0" w:val="nil"/>
@@ -1108,6 +1341,11 @@
               </w:rPr>
               <w:t xml:space="preserve">EVALUACIÓN DE CUMPLIMIENTO</w:t>
             </w:r>
+            <w:r>
+              <w:rPr>
+                <w:rtl w:val="0"/>
+              </w:rPr>
+            </w:r>
           </w:p>
         </w:tc>
       </w:tr>
@@ -1135,8 +1373,10 @@
         <w:jc w:val="both"/>
         <w:rPr>
           <w:rFonts w:ascii="Bookman Old Style" w:cs="Bookman Old Style" w:eastAsia="Bookman Old Style" w:hAnsi="Bookman Old Style"/>
+          <w:b w:val="1"/>
           <w:sz w:val="16"/>
           <w:szCs w:val="16"/>
+          <w:u w:val="single"/>
         </w:rPr>
       </w:pPr>
       <w:r>
@@ -1150,6 +1390,157 @@
         </w:rPr>
         <w:t xml:space="preserve">CUMPLIMIENTO DE LA OBLIGACIÓN.-</w:t>
       </w:r>
+    </w:p>
+    <w:p>
+      <w:pPr>
+        <w:spacing w:after="0" w:line="240" w:lineRule="auto"/>
+        <w:jc w:val="both"/>
+        <w:rPr>
+          <w:u w:val="single"/>
+        </w:rPr>
+      </w:pPr>
+      <w:r>
+        <w:rPr>
+          <w:rtl w:val="0"/>
+        </w:rPr>
+      </w:r>
+    </w:p>
+    <w:p>
+      <w:pPr>
+        <w:spacing w:after="0" w:line="240" w:lineRule="auto"/>
+        <w:jc w:val="both"/>
+        <w:rPr>
+          <w:b w:val="0"/>
+          <w:sz w:val="20"/>
+          <w:szCs w:val="20"/>
+        </w:rPr>
+      </w:pPr>
+      <w:r>
+        <w:rPr>
+          <w:b w:val="0"/>
+          <w:sz w:val="20"/>
+          <w:szCs w:val="20"/>
+          <w:rtl w:val="0"/>
+        </w:rPr>
+        <w:t xml:space="preserve">De acuerdo a Circular AAPS/DE/CIR/Nº001/2014 de fecha 06 de enero de 2014, punto 6, la EPSA: “debe presentar el POA y Presupuesto detallado correspondiente a la siguiente gestión, indicando para cada rubro los precios, cantidades y demás elementos que permitan una apreciación desagregada e integral, esto hasta el 30 de noviembre”.</w:t>
+      </w:r>
+    </w:p>
+    <w:p>
+      <w:pPr>
+        <w:spacing w:after="0" w:line="240" w:lineRule="auto"/>
+        <w:jc w:val="both"/>
+        <w:rPr>
+          <w:b w:val="0"/>
+          <w:sz w:val="20"/>
+          <w:szCs w:val="20"/>
+        </w:rPr>
+      </w:pPr>
+      <w:r>
+        <w:rPr>
+          <w:rtl w:val="0"/>
+        </w:rPr>
+      </w:r>
+    </w:p>
+    <w:p>
+      <w:pPr>
+        <w:spacing w:after="0" w:line="240" w:lineRule="auto"/>
+        <w:jc w:val="both"/>
+        <w:rPr>
+          <w:b w:val="0"/>
+          <w:sz w:val="20"/>
+          <w:szCs w:val="20"/>
+        </w:rPr>
+      </w:pPr>
+      <w:r>
+        <w:rPr>
+          <w:b w:val="0"/>
+          <w:sz w:val="20"/>
+          <w:szCs w:val="20"/>
+          <w:rtl w:val="0"/>
+        </w:rPr>
+        <w:t xml:space="preserve">Por otro lado, mediante Circular Nº05/2016, de fecha 28 de septiembre de 2016, se comunica a la EPSA la ampliación de plazo para la entrega del POA y Presupuesto gestión 2017, hasta el 30 de diciembre de 2016.</w:t>
+      </w:r>
+    </w:p>
+    <w:p>
+      <w:pPr>
+        <w:spacing w:after="0" w:line="240" w:lineRule="auto"/>
+        <w:jc w:val="both"/>
+        <w:rPr>
+          <w:b w:val="0"/>
+          <w:sz w:val="20"/>
+          <w:szCs w:val="20"/>
+        </w:rPr>
+      </w:pPr>
+      <w:r>
+        <w:rPr>
+          <w:rtl w:val="0"/>
+        </w:rPr>
+      </w:r>
+    </w:p>
+    <w:p>
+      <w:pPr>
+        <w:spacing w:after="0" w:line="240" w:lineRule="auto"/>
+        <w:jc w:val="both"/>
+        <w:rPr>
+          <w:b w:val="0"/>
+          <w:sz w:val="20"/>
+          <w:szCs w:val="20"/>
+        </w:rPr>
+      </w:pPr>
+      <w:r>
+        <w:rPr>
+          <w:b w:val="0"/>
+          <w:sz w:val="20"/>
+          <w:szCs w:val="20"/>
+          <w:rtl w:val="0"/>
+        </w:rPr>
+        <w:t xml:space="preserve">Acorde a Nota CITE: OF.G.G. SAJUBA 031/2016 con fecha de recepción 30 de diciembre de 2016, la EPSA remitió el POA para la gestión 2017, por lo que CUMPLIÓ con la presentación de la obligación de reporte de información dentro del plazo establecido.</w:t>
+      </w:r>
+    </w:p>
+    <w:p>
+      <w:pPr>
+        <w:spacing w:after="0" w:line="240" w:lineRule="auto"/>
+        <w:jc w:val="both"/>
+        <w:rPr>
+          <w:b w:val="0"/>
+          <w:sz w:val="20"/>
+          <w:szCs w:val="20"/>
+        </w:rPr>
+      </w:pPr>
+      <w:r>
+        <w:rPr>
+          <w:rtl w:val="0"/>
+        </w:rPr>
+      </w:r>
+    </w:p>
+    <w:p>
+      <w:pPr>
+        <w:spacing w:after="0" w:line="240" w:lineRule="auto"/>
+        <w:jc w:val="both"/>
+        <w:rPr>
+          <w:b w:val="0"/>
+          <w:sz w:val="20"/>
+          <w:szCs w:val="20"/>
+        </w:rPr>
+      </w:pPr>
+      <w:r>
+        <w:rPr>
+          <w:b w:val="0"/>
+          <w:sz w:val="20"/>
+          <w:szCs w:val="20"/>
+          <w:rtl w:val="0"/>
+        </w:rPr>
+        <w:t xml:space="preserve">El POA y Presupuesto de Ingresos, Gastos e Inversiones de la gestión 2016 fue aprobado mediante la Resolución Administrativa RCA-II Nro. 002/2016, de fecha 29 de diciembre de 2016.</w:t>
+      </w:r>
+    </w:p>
+    <w:p>
+      <w:pPr>
+        <w:spacing w:after="0" w:line="240" w:lineRule="auto"/>
+        <w:jc w:val="both"/>
+        <w:rPr>
+          <w:u w:val="single"/>
+        </w:rPr>
+      </w:pPr>
       <w:r>
         <w:rPr>
           <w:rtl w:val="0"/>
@@ -1209,7 +1600,7 @@
               <w:widowControl w:val="1"/>
               <w:numPr>
                 <w:ilvl w:val="3"/>
-                <w:numId w:val="1"/>
+                <w:numId w:val="2"/>
               </w:numPr>
               <w:pBdr>
                 <w:top w:space="0" w:sz="0" w:val="nil"/>
@@ -1336,7 +1727,7 @@
       <w:pPr>
         <w:numPr>
           <w:ilvl w:val="0"/>
-          <w:numId w:val="2"/>
+          <w:numId w:val="3"/>
         </w:numPr>
         <w:spacing w:after="0" w:line="240" w:lineRule="auto"/>
         <w:ind w:left="720" w:hanging="360"/>
@@ -1357,12 +1748,17 @@
         </w:rPr>
         <w:t xml:space="preserve">Cumplimiento del contenido del POA</w:t>
       </w:r>
+      <w:r>
+        <w:rPr>
+          <w:rtl w:val="0"/>
+        </w:rPr>
+      </w:r>
     </w:p>
     <w:p>
       <w:pPr>
         <w:numPr>
           <w:ilvl w:val="0"/>
-          <w:numId w:val="2"/>
+          <w:numId w:val="3"/>
         </w:numPr>
         <w:spacing w:after="0" w:line="240" w:lineRule="auto"/>
         <w:ind w:left="720" w:hanging="360"/>
@@ -1385,12 +1781,17 @@
         </w:rPr>
         <w:t xml:space="preserve">Cumplimiento del contenido del Presupuesto</w:t>
       </w:r>
+      <w:r>
+        <w:rPr>
+          <w:rtl w:val="0"/>
+        </w:rPr>
+      </w:r>
     </w:p>
     <w:p>
       <w:pPr>
         <w:numPr>
           <w:ilvl w:val="0"/>
-          <w:numId w:val="2"/>
+          <w:numId w:val="3"/>
         </w:numPr>
         <w:spacing w:after="0" w:line="240" w:lineRule="auto"/>
         <w:ind w:left="720" w:hanging="360"/>
@@ -1411,12 +1812,17 @@
         </w:rPr>
         <w:t xml:space="preserve">Seguimiento del POA gestión anterior</w:t>
       </w:r>
+      <w:r>
+        <w:rPr>
+          <w:rtl w:val="0"/>
+        </w:rPr>
+      </w:r>
     </w:p>
     <w:p>
       <w:pPr>
         <w:numPr>
           <w:ilvl w:val="0"/>
-          <w:numId w:val="2"/>
+          <w:numId w:val="3"/>
         </w:numPr>
         <w:spacing w:after="0" w:line="240" w:lineRule="auto"/>
         <w:ind w:left="720" w:hanging="360"/>
@@ -1440,9 +1846,2234 @@
     </w:p>
     <w:p>
       <w:pPr>
+        <w:spacing w:after="0" w:line="240" w:lineRule="auto"/>
+        <w:ind w:left="720" w:firstLine="0"/>
+        <w:jc w:val="both"/>
+        <w:rPr/>
+      </w:pPr>
+      <w:r>
+        <w:rPr>
+          <w:rtl w:val="0"/>
+        </w:rPr>
+      </w:r>
+    </w:p>
+    <w:p>
+      <w:pPr>
+        <w:spacing w:after="0" w:line="240" w:lineRule="auto"/>
+        <w:ind w:left="720" w:firstLine="0"/>
+        <w:rPr/>
+      </w:pPr>
+      <w:r>
+        <w:rPr>
+          <w:rtl w:val="0"/>
+        </w:rPr>
+        <w:t xml:space="preserve">TABLA Nº 1 – PRESUPUESTO DE INGRESOS (Bs.)</w:t>
+      </w:r>
+    </w:p>
+    <w:tbl>
+      <w:tblPr>
+        <w:tblStyle w:val="Table5"/>
+        <w:tblW w:w="5445.0" w:type="dxa"/>
+        <w:jc w:val="center"/>
+        <w:tblBorders>
+          <w:top w:color="000000" w:space="0" w:sz="6" w:val="single"/>
+          <w:left w:color="000000" w:space="0" w:sz="6" w:val="single"/>
+          <w:bottom w:color="000000" w:space="0" w:sz="6" w:val="single"/>
+          <w:right w:color="000000" w:space="0" w:sz="6" w:val="single"/>
+          <w:insideH w:color="000000" w:space="0" w:sz="6" w:val="single"/>
+          <w:insideV w:color="000000" w:space="0" w:sz="6" w:val="single"/>
+        </w:tblBorders>
+        <w:tblLayout w:type="fixed"/>
+        <w:tblLook w:val="0600"/>
+      </w:tblPr>
+      <w:tblGrid>
+        <w:gridCol w:w="3690"/>
+        <w:gridCol w:w="1755"/>
+        <w:tblGridChange w:id="0">
+          <w:tblGrid>
+            <w:gridCol w:w="3690"/>
+            <w:gridCol w:w="1755"/>
+          </w:tblGrid>
+        </w:tblGridChange>
+      </w:tblGrid>
+      <w:tr>
+        <w:trPr>
+          <w:trHeight w:val="440" w:hRule="atLeast"/>
+        </w:trPr>
+        <w:tc>
+          <w:tcPr>
+            <w:tcBorders>
+              <w:top w:color="cccccc" w:space="0" w:sz="6" w:val="single"/>
+              <w:left w:color="cccccc" w:space="0" w:sz="6" w:val="single"/>
+              <w:bottom w:color="cccccc" w:space="0" w:sz="6" w:val="single"/>
+              <w:right w:color="cccccc" w:space="0" w:sz="6" w:val="single"/>
+            </w:tcBorders>
+            <w:tcMar>
+              <w:top w:w="40.0" w:type="dxa"/>
+              <w:left w:w="40.0" w:type="dxa"/>
+              <w:bottom w:w="40.0" w:type="dxa"/>
+              <w:right w:w="40.0" w:type="dxa"/>
+            </w:tcMar>
+            <w:vAlign w:val="bottom"/>
+          </w:tcPr>
+          <w:p>
+            <w:pPr>
+              <w:rPr>
+                <w:u w:val="single"/>
+              </w:rPr>
+            </w:pPr>
+            <w:r>
+              <w:rPr>
+                <w:u w:val="single"/>
+                <w:rtl w:val="0"/>
+              </w:rPr>
+              <w:t xml:space="preserve">INGRESOS</w:t>
+            </w:r>
+          </w:p>
+        </w:tc>
+        <w:tc>
+          <w:tcPr>
+            <w:tcBorders>
+              <w:top w:color="cccccc" w:space="0" w:sz="6" w:val="single"/>
+              <w:left w:color="cccccc" w:space="0" w:sz="6" w:val="single"/>
+              <w:bottom w:color="cccccc" w:space="0" w:sz="6" w:val="single"/>
+              <w:right w:color="cccccc" w:space="0" w:sz="6" w:val="single"/>
+            </w:tcBorders>
+            <w:tcMar>
+              <w:top w:w="40.0" w:type="dxa"/>
+              <w:left w:w="40.0" w:type="dxa"/>
+              <w:bottom w:w="40.0" w:type="dxa"/>
+              <w:right w:w="40.0" w:type="dxa"/>
+            </w:tcMar>
+            <w:vAlign w:val="bottom"/>
+          </w:tcPr>
+          <w:p>
+            <w:pPr>
+              <w:jc w:val="right"/>
+              <w:rPr/>
+            </w:pPr>
+            <w:r>
+              <w:rPr>
+                <w:rtl w:val="0"/>
+              </w:rPr>
+              <w:t xml:space="preserve">397,670,150.00</w:t>
+            </w:r>
+          </w:p>
+        </w:tc>
+      </w:tr>
+      <w:tr>
+        <w:trPr>
+          <w:trHeight w:val="280" w:hRule="atLeast"/>
+        </w:trPr>
+        <w:tc>
+          <w:tcPr>
+            <w:tcBorders>
+              <w:top w:color="cccccc" w:space="0" w:sz="6" w:val="single"/>
+              <w:left w:color="cccccc" w:space="0" w:sz="6" w:val="single"/>
+              <w:bottom w:color="cccccc" w:space="0" w:sz="6" w:val="single"/>
+              <w:right w:color="cccccc" w:space="0" w:sz="6" w:val="single"/>
+            </w:tcBorders>
+            <w:tcMar>
+              <w:top w:w="40.0" w:type="dxa"/>
+              <w:left w:w="40.0" w:type="dxa"/>
+              <w:bottom w:w="40.0" w:type="dxa"/>
+              <w:right w:w="40.0" w:type="dxa"/>
+            </w:tcMar>
+            <w:vAlign w:val="bottom"/>
+          </w:tcPr>
+          <w:p>
+            <w:pPr>
+              <w:rPr/>
+            </w:pPr>
+            <w:r>
+              <w:rPr>
+                <w:rtl w:val="0"/>
+              </w:rPr>
+              <w:t xml:space="preserve">INGRESOS OPERATIVOS</w:t>
+            </w:r>
+          </w:p>
+        </w:tc>
+        <w:tc>
+          <w:tcPr>
+            <w:tcBorders>
+              <w:top w:color="cccccc" w:space="0" w:sz="6" w:val="single"/>
+              <w:left w:color="cccccc" w:space="0" w:sz="6" w:val="single"/>
+              <w:bottom w:color="cccccc" w:space="0" w:sz="6" w:val="single"/>
+              <w:right w:color="cccccc" w:space="0" w:sz="6" w:val="single"/>
+            </w:tcBorders>
+            <w:tcMar>
+              <w:top w:w="40.0" w:type="dxa"/>
+              <w:left w:w="40.0" w:type="dxa"/>
+              <w:bottom w:w="40.0" w:type="dxa"/>
+              <w:right w:w="40.0" w:type="dxa"/>
+            </w:tcMar>
+            <w:vAlign w:val="bottom"/>
+          </w:tcPr>
+          <w:p>
+            <w:pPr>
+              <w:jc w:val="right"/>
+              <w:rPr/>
+            </w:pPr>
+            <w:r>
+              <w:rPr>
+                <w:rtl w:val="0"/>
+              </w:rPr>
+              <w:t xml:space="preserve">390,742,927.00</w:t>
+            </w:r>
+          </w:p>
+        </w:tc>
+      </w:tr>
+      <w:tr>
+        <w:trPr>
+          <w:trHeight w:val="280" w:hRule="atLeast"/>
+        </w:trPr>
+        <w:tc>
+          <w:tcPr>
+            <w:tcBorders>
+              <w:top w:color="cccccc" w:space="0" w:sz="6" w:val="single"/>
+              <w:left w:color="cccccc" w:space="0" w:sz="6" w:val="single"/>
+              <w:bottom w:color="cccccc" w:space="0" w:sz="6" w:val="single"/>
+              <w:right w:color="cccccc" w:space="0" w:sz="6" w:val="single"/>
+            </w:tcBorders>
+            <w:tcMar>
+              <w:top w:w="40.0" w:type="dxa"/>
+              <w:left w:w="40.0" w:type="dxa"/>
+              <w:bottom w:w="40.0" w:type="dxa"/>
+              <w:right w:w="40.0" w:type="dxa"/>
+            </w:tcMar>
+            <w:vAlign w:val="bottom"/>
+          </w:tcPr>
+          <w:p>
+            <w:pPr>
+              <w:jc w:val="left"/>
+              <w:rPr/>
+            </w:pPr>
+            <w:r>
+              <w:rPr>
+                <w:rtl w:val="0"/>
+              </w:rPr>
+              <w:t xml:space="preserve">INGRESOS POR SERVICIOS</w:t>
+            </w:r>
+          </w:p>
+        </w:tc>
+        <w:tc>
+          <w:tcPr>
+            <w:tcBorders>
+              <w:top w:color="cccccc" w:space="0" w:sz="6" w:val="single"/>
+              <w:left w:color="cccccc" w:space="0" w:sz="6" w:val="single"/>
+              <w:bottom w:color="cccccc" w:space="0" w:sz="6" w:val="single"/>
+              <w:right w:color="cccccc" w:space="0" w:sz="6" w:val="single"/>
+            </w:tcBorders>
+            <w:tcMar>
+              <w:top w:w="40.0" w:type="dxa"/>
+              <w:left w:w="40.0" w:type="dxa"/>
+              <w:bottom w:w="40.0" w:type="dxa"/>
+              <w:right w:w="40.0" w:type="dxa"/>
+            </w:tcMar>
+            <w:vAlign w:val="bottom"/>
+          </w:tcPr>
+          <w:p>
+            <w:pPr>
+              <w:jc w:val="right"/>
+              <w:rPr/>
+            </w:pPr>
+            <w:r>
+              <w:rPr>
+                <w:rtl w:val="0"/>
+              </w:rPr>
+              <w:t xml:space="preserve">359,272,223.00</w:t>
+            </w:r>
+          </w:p>
+        </w:tc>
+      </w:tr>
+      <w:tr>
+        <w:trPr>
+          <w:trHeight w:val="300" w:hRule="atLeast"/>
+        </w:trPr>
+        <w:tc>
+          <w:tcPr>
+            <w:tcBorders>
+              <w:top w:color="cccccc" w:space="0" w:sz="6" w:val="single"/>
+              <w:left w:color="cccccc" w:space="0" w:sz="6" w:val="single"/>
+              <w:bottom w:color="cccccc" w:space="0" w:sz="6" w:val="single"/>
+              <w:right w:color="cccccc" w:space="0" w:sz="6" w:val="single"/>
+            </w:tcBorders>
+            <w:tcMar>
+              <w:top w:w="40.0" w:type="dxa"/>
+              <w:left w:w="40.0" w:type="dxa"/>
+              <w:bottom w:w="40.0" w:type="dxa"/>
+              <w:right w:w="40.0" w:type="dxa"/>
+            </w:tcMar>
+            <w:vAlign w:val="bottom"/>
+          </w:tcPr>
+          <w:p>
+            <w:pPr>
+              <w:jc w:val="left"/>
+              <w:rPr>
+                <w:b w:val="0"/>
+              </w:rPr>
+            </w:pPr>
+            <w:r>
+              <w:rPr>
+                <w:b w:val="0"/>
+                <w:rtl w:val="0"/>
+              </w:rPr>
+              <w:t xml:space="preserve">SERVICIOS DE AGUA POTABLE</w:t>
+            </w:r>
+          </w:p>
+        </w:tc>
+        <w:tc>
+          <w:tcPr>
+            <w:tcBorders>
+              <w:top w:color="cccccc" w:space="0" w:sz="6" w:val="single"/>
+              <w:left w:color="cccccc" w:space="0" w:sz="6" w:val="single"/>
+              <w:bottom w:color="cccccc" w:space="0" w:sz="6" w:val="single"/>
+              <w:right w:color="cccccc" w:space="0" w:sz="6" w:val="single"/>
+            </w:tcBorders>
+            <w:tcMar>
+              <w:top w:w="40.0" w:type="dxa"/>
+              <w:left w:w="40.0" w:type="dxa"/>
+              <w:bottom w:w="40.0" w:type="dxa"/>
+              <w:right w:w="40.0" w:type="dxa"/>
+            </w:tcMar>
+            <w:vAlign w:val="bottom"/>
+          </w:tcPr>
+          <w:p>
+            <w:pPr>
+              <w:jc w:val="right"/>
+              <w:rPr/>
+            </w:pPr>
+            <w:r>
+              <w:rPr>
+                <w:rtl w:val="0"/>
+              </w:rPr>
+              <w:t xml:space="preserve">213,449,991.00</w:t>
+            </w:r>
+          </w:p>
+        </w:tc>
+      </w:tr>
+      <w:tr>
+        <w:trPr>
+          <w:trHeight w:val="180" w:hRule="atLeast"/>
+        </w:trPr>
+        <w:tc>
+          <w:tcPr>
+            <w:tcBorders>
+              <w:top w:color="cccccc" w:space="0" w:sz="6" w:val="single"/>
+              <w:left w:color="cccccc" w:space="0" w:sz="6" w:val="single"/>
+              <w:bottom w:color="cccccc" w:space="0" w:sz="6" w:val="single"/>
+              <w:right w:color="cccccc" w:space="0" w:sz="6" w:val="single"/>
+            </w:tcBorders>
+            <w:tcMar>
+              <w:top w:w="40.0" w:type="dxa"/>
+              <w:left w:w="40.0" w:type="dxa"/>
+              <w:bottom w:w="40.0" w:type="dxa"/>
+              <w:right w:w="40.0" w:type="dxa"/>
+            </w:tcMar>
+            <w:vAlign w:val="bottom"/>
+          </w:tcPr>
+          <w:p>
+            <w:pPr>
+              <w:jc w:val="left"/>
+              <w:rPr>
+                <w:b w:val="0"/>
+              </w:rPr>
+            </w:pPr>
+            <w:r>
+              <w:rPr>
+                <w:b w:val="0"/>
+                <w:rtl w:val="0"/>
+              </w:rPr>
+              <w:t xml:space="preserve">SERVICIOS DE ALCANTARILLADO</w:t>
+            </w:r>
+          </w:p>
+        </w:tc>
+        <w:tc>
+          <w:tcPr>
+            <w:tcBorders>
+              <w:top w:color="cccccc" w:space="0" w:sz="6" w:val="single"/>
+              <w:left w:color="cccccc" w:space="0" w:sz="6" w:val="single"/>
+              <w:bottom w:color="cccccc" w:space="0" w:sz="6" w:val="single"/>
+              <w:right w:color="cccccc" w:space="0" w:sz="6" w:val="single"/>
+            </w:tcBorders>
+            <w:tcMar>
+              <w:top w:w="40.0" w:type="dxa"/>
+              <w:left w:w="40.0" w:type="dxa"/>
+              <w:bottom w:w="40.0" w:type="dxa"/>
+              <w:right w:w="40.0" w:type="dxa"/>
+            </w:tcMar>
+            <w:vAlign w:val="bottom"/>
+          </w:tcPr>
+          <w:p>
+            <w:pPr>
+              <w:jc w:val="right"/>
+              <w:rPr/>
+            </w:pPr>
+            <w:r>
+              <w:rPr>
+                <w:rtl w:val="0"/>
+              </w:rPr>
+              <w:t xml:space="preserve">145,822,232.00</w:t>
+            </w:r>
+          </w:p>
+        </w:tc>
+      </w:tr>
+      <w:tr>
+        <w:trPr>
+          <w:trHeight w:val="280" w:hRule="atLeast"/>
+        </w:trPr>
+        <w:tc>
+          <w:tcPr>
+            <w:tcBorders>
+              <w:top w:color="cccccc" w:space="0" w:sz="6" w:val="single"/>
+              <w:left w:color="cccccc" w:space="0" w:sz="6" w:val="single"/>
+              <w:bottom w:color="cccccc" w:space="0" w:sz="6" w:val="single"/>
+              <w:right w:color="cccccc" w:space="0" w:sz="6" w:val="single"/>
+            </w:tcBorders>
+            <w:tcMar>
+              <w:top w:w="40.0" w:type="dxa"/>
+              <w:left w:w="40.0" w:type="dxa"/>
+              <w:bottom w:w="40.0" w:type="dxa"/>
+              <w:right w:w="40.0" w:type="dxa"/>
+            </w:tcMar>
+            <w:vAlign w:val="center"/>
+          </w:tcPr>
+          <w:p>
+            <w:pPr>
+              <w:jc w:val="left"/>
+              <w:rPr/>
+            </w:pPr>
+            <w:r>
+              <w:rPr>
+                <w:rtl w:val="0"/>
+              </w:rPr>
+              <w:t xml:space="preserve">OTROS INGRESOS OPERATIVOS</w:t>
+            </w:r>
+          </w:p>
+        </w:tc>
+        <w:tc>
+          <w:tcPr>
+            <w:tcBorders>
+              <w:top w:color="cccccc" w:space="0" w:sz="6" w:val="single"/>
+              <w:left w:color="cccccc" w:space="0" w:sz="6" w:val="single"/>
+              <w:bottom w:color="cccccc" w:space="0" w:sz="6" w:val="single"/>
+              <w:right w:color="cccccc" w:space="0" w:sz="6" w:val="single"/>
+            </w:tcBorders>
+            <w:tcMar>
+              <w:top w:w="40.0" w:type="dxa"/>
+              <w:left w:w="40.0" w:type="dxa"/>
+              <w:bottom w:w="40.0" w:type="dxa"/>
+              <w:right w:w="40.0" w:type="dxa"/>
+            </w:tcMar>
+            <w:vAlign w:val="bottom"/>
+          </w:tcPr>
+          <w:p>
+            <w:pPr>
+              <w:jc w:val="right"/>
+              <w:rPr/>
+            </w:pPr>
+            <w:r>
+              <w:rPr>
+                <w:rtl w:val="0"/>
+              </w:rPr>
+              <w:t xml:space="preserve">31,470,704.00</w:t>
+            </w:r>
+          </w:p>
+        </w:tc>
+      </w:tr>
+      <w:tr>
+        <w:trPr>
+          <w:trHeight w:val="240" w:hRule="atLeast"/>
+        </w:trPr>
+        <w:tc>
+          <w:tcPr>
+            <w:tcBorders>
+              <w:top w:color="cccccc" w:space="0" w:sz="6" w:val="single"/>
+              <w:left w:color="cccccc" w:space="0" w:sz="6" w:val="single"/>
+              <w:bottom w:color="cccccc" w:space="0" w:sz="6" w:val="single"/>
+              <w:right w:color="cccccc" w:space="0" w:sz="6" w:val="single"/>
+            </w:tcBorders>
+            <w:tcMar>
+              <w:top w:w="40.0" w:type="dxa"/>
+              <w:left w:w="40.0" w:type="dxa"/>
+              <w:bottom w:w="40.0" w:type="dxa"/>
+              <w:right w:w="40.0" w:type="dxa"/>
+            </w:tcMar>
+            <w:vAlign w:val="bottom"/>
+          </w:tcPr>
+          <w:p>
+            <w:pPr>
+              <w:jc w:val="left"/>
+              <w:rPr>
+                <w:b w:val="0"/>
+              </w:rPr>
+            </w:pPr>
+            <w:r>
+              <w:rPr>
+                <w:b w:val="0"/>
+                <w:rtl w:val="0"/>
+              </w:rPr>
+              <w:t xml:space="preserve">SERVICIOS DE ALCANTARILLADO DE POZO</w:t>
+            </w:r>
+          </w:p>
+        </w:tc>
+        <w:tc>
+          <w:tcPr>
+            <w:tcBorders>
+              <w:top w:color="cccccc" w:space="0" w:sz="6" w:val="single"/>
+              <w:left w:color="cccccc" w:space="0" w:sz="6" w:val="single"/>
+              <w:bottom w:color="cccccc" w:space="0" w:sz="6" w:val="single"/>
+              <w:right w:color="cccccc" w:space="0" w:sz="6" w:val="single"/>
+            </w:tcBorders>
+            <w:tcMar>
+              <w:top w:w="40.0" w:type="dxa"/>
+              <w:left w:w="40.0" w:type="dxa"/>
+              <w:bottom w:w="40.0" w:type="dxa"/>
+              <w:right w:w="40.0" w:type="dxa"/>
+            </w:tcMar>
+            <w:vAlign w:val="bottom"/>
+          </w:tcPr>
+          <w:p>
+            <w:pPr>
+              <w:jc w:val="right"/>
+              <w:rPr/>
+            </w:pPr>
+            <w:r>
+              <w:rPr>
+                <w:rtl w:val="0"/>
+              </w:rPr>
+              <w:t xml:space="preserve">16,863,650.00</w:t>
+            </w:r>
+          </w:p>
+        </w:tc>
+      </w:tr>
+      <w:tr>
+        <w:trPr>
+          <w:trHeight w:val="160" w:hRule="atLeast"/>
+        </w:trPr>
+        <w:tc>
+          <w:tcPr>
+            <w:tcBorders>
+              <w:top w:color="cccccc" w:space="0" w:sz="6" w:val="single"/>
+              <w:left w:color="cccccc" w:space="0" w:sz="6" w:val="single"/>
+              <w:bottom w:color="cccccc" w:space="0" w:sz="6" w:val="single"/>
+              <w:right w:color="cccccc" w:space="0" w:sz="6" w:val="single"/>
+            </w:tcBorders>
+            <w:tcMar>
+              <w:top w:w="40.0" w:type="dxa"/>
+              <w:left w:w="40.0" w:type="dxa"/>
+              <w:bottom w:w="40.0" w:type="dxa"/>
+              <w:right w:w="40.0" w:type="dxa"/>
+            </w:tcMar>
+            <w:vAlign w:val="bottom"/>
+          </w:tcPr>
+          <w:p>
+            <w:pPr>
+              <w:jc w:val="left"/>
+              <w:rPr>
+                <w:b w:val="0"/>
+              </w:rPr>
+            </w:pPr>
+            <w:r>
+              <w:rPr>
+                <w:b w:val="0"/>
+                <w:rtl w:val="0"/>
+              </w:rPr>
+              <w:t xml:space="preserve">OTROS INGRESOS OPERATIVOS</w:t>
+            </w:r>
+          </w:p>
+        </w:tc>
+        <w:tc>
+          <w:tcPr>
+            <w:tcBorders>
+              <w:top w:color="cccccc" w:space="0" w:sz="6" w:val="single"/>
+              <w:left w:color="cccccc" w:space="0" w:sz="6" w:val="single"/>
+              <w:bottom w:color="cccccc" w:space="0" w:sz="6" w:val="single"/>
+              <w:right w:color="cccccc" w:space="0" w:sz="6" w:val="single"/>
+            </w:tcBorders>
+            <w:tcMar>
+              <w:top w:w="40.0" w:type="dxa"/>
+              <w:left w:w="40.0" w:type="dxa"/>
+              <w:bottom w:w="40.0" w:type="dxa"/>
+              <w:right w:w="40.0" w:type="dxa"/>
+            </w:tcMar>
+            <w:vAlign w:val="bottom"/>
+          </w:tcPr>
+          <w:p>
+            <w:pPr>
+              <w:jc w:val="right"/>
+              <w:rPr/>
+            </w:pPr>
+            <w:r>
+              <w:rPr>
+                <w:rtl w:val="0"/>
+              </w:rPr>
+              <w:t xml:space="preserve">14,607,054.00</w:t>
+            </w:r>
+          </w:p>
+        </w:tc>
+      </w:tr>
+      <w:tr>
+        <w:trPr>
+          <w:trHeight w:val="300" w:hRule="atLeast"/>
+        </w:trPr>
+        <w:tc>
+          <w:tcPr>
+            <w:tcBorders>
+              <w:top w:color="cccccc" w:space="0" w:sz="6" w:val="single"/>
+              <w:left w:color="cccccc" w:space="0" w:sz="6" w:val="single"/>
+              <w:bottom w:color="cccccc" w:space="0" w:sz="6" w:val="single"/>
+              <w:right w:color="cccccc" w:space="0" w:sz="6" w:val="single"/>
+            </w:tcBorders>
+            <w:tcMar>
+              <w:top w:w="40.0" w:type="dxa"/>
+              <w:left w:w="40.0" w:type="dxa"/>
+              <w:bottom w:w="40.0" w:type="dxa"/>
+              <w:right w:w="40.0" w:type="dxa"/>
+            </w:tcMar>
+            <w:vAlign w:val="bottom"/>
+          </w:tcPr>
+          <w:p>
+            <w:pPr>
+              <w:rPr/>
+            </w:pPr>
+            <w:r>
+              <w:rPr>
+                <w:rtl w:val="0"/>
+              </w:rPr>
+              <w:t xml:space="preserve">INGRESOS NO OPERATIVOS</w:t>
+            </w:r>
+          </w:p>
+        </w:tc>
+        <w:tc>
+          <w:tcPr>
+            <w:tcBorders>
+              <w:top w:color="cccccc" w:space="0" w:sz="6" w:val="single"/>
+              <w:left w:color="cccccc" w:space="0" w:sz="6" w:val="single"/>
+              <w:bottom w:color="cccccc" w:space="0" w:sz="6" w:val="single"/>
+              <w:right w:color="cccccc" w:space="0" w:sz="6" w:val="single"/>
+            </w:tcBorders>
+            <w:tcMar>
+              <w:top w:w="40.0" w:type="dxa"/>
+              <w:left w:w="40.0" w:type="dxa"/>
+              <w:bottom w:w="40.0" w:type="dxa"/>
+              <w:right w:w="40.0" w:type="dxa"/>
+            </w:tcMar>
+            <w:vAlign w:val="bottom"/>
+          </w:tcPr>
+          <w:p>
+            <w:pPr>
+              <w:jc w:val="right"/>
+              <w:rPr/>
+            </w:pPr>
+            <w:r>
+              <w:rPr>
+                <w:rtl w:val="0"/>
+              </w:rPr>
+              <w:t xml:space="preserve">6,927,223.00</w:t>
+            </w:r>
+          </w:p>
+        </w:tc>
+      </w:tr>
+      <w:tr>
+        <w:trPr>
+          <w:trHeight w:val="240" w:hRule="atLeast"/>
+        </w:trPr>
+        <w:tc>
+          <w:tcPr>
+            <w:tcBorders>
+              <w:top w:color="cccccc" w:space="0" w:sz="6" w:val="single"/>
+              <w:left w:color="cccccc" w:space="0" w:sz="6" w:val="single"/>
+              <w:bottom w:color="cccccc" w:space="0" w:sz="6" w:val="single"/>
+              <w:right w:color="cccccc" w:space="0" w:sz="6" w:val="single"/>
+            </w:tcBorders>
+            <w:tcMar>
+              <w:top w:w="40.0" w:type="dxa"/>
+              <w:left w:w="40.0" w:type="dxa"/>
+              <w:bottom w:w="40.0" w:type="dxa"/>
+              <w:right w:w="40.0" w:type="dxa"/>
+            </w:tcMar>
+            <w:vAlign w:val="bottom"/>
+          </w:tcPr>
+          <w:p>
+            <w:pPr>
+              <w:jc w:val="left"/>
+              <w:rPr/>
+            </w:pPr>
+            <w:r>
+              <w:rPr>
+                <w:rtl w:val="0"/>
+              </w:rPr>
+              <w:t xml:space="preserve">INGRESOS FINANCIEROS</w:t>
+            </w:r>
+          </w:p>
+        </w:tc>
+        <w:tc>
+          <w:tcPr>
+            <w:tcBorders>
+              <w:top w:color="cccccc" w:space="0" w:sz="6" w:val="single"/>
+              <w:left w:color="cccccc" w:space="0" w:sz="6" w:val="single"/>
+              <w:bottom w:color="cccccc" w:space="0" w:sz="6" w:val="single"/>
+              <w:right w:color="cccccc" w:space="0" w:sz="6" w:val="single"/>
+            </w:tcBorders>
+            <w:tcMar>
+              <w:top w:w="40.0" w:type="dxa"/>
+              <w:left w:w="40.0" w:type="dxa"/>
+              <w:bottom w:w="40.0" w:type="dxa"/>
+              <w:right w:w="40.0" w:type="dxa"/>
+            </w:tcMar>
+            <w:vAlign w:val="bottom"/>
+          </w:tcPr>
+          <w:p>
+            <w:pPr>
+              <w:jc w:val="right"/>
+              <w:rPr/>
+            </w:pPr>
+            <w:r>
+              <w:rPr>
+                <w:rtl w:val="0"/>
+              </w:rPr>
+              <w:t xml:space="preserve">1,870,409.00</w:t>
+            </w:r>
+          </w:p>
+        </w:tc>
+      </w:tr>
+      <w:tr>
+        <w:trPr>
+          <w:trHeight w:val="240" w:hRule="atLeast"/>
+        </w:trPr>
+        <w:tc>
+          <w:tcPr>
+            <w:tcBorders>
+              <w:top w:color="cccccc" w:space="0" w:sz="6" w:val="single"/>
+              <w:left w:color="cccccc" w:space="0" w:sz="6" w:val="single"/>
+              <w:bottom w:color="cccccc" w:space="0" w:sz="6" w:val="single"/>
+              <w:right w:color="cccccc" w:space="0" w:sz="6" w:val="single"/>
+            </w:tcBorders>
+            <w:tcMar>
+              <w:top w:w="40.0" w:type="dxa"/>
+              <w:left w:w="40.0" w:type="dxa"/>
+              <w:bottom w:w="40.0" w:type="dxa"/>
+              <w:right w:w="40.0" w:type="dxa"/>
+            </w:tcMar>
+            <w:vAlign w:val="bottom"/>
+          </w:tcPr>
+          <w:p>
+            <w:pPr>
+              <w:jc w:val="left"/>
+              <w:rPr/>
+            </w:pPr>
+            <w:r>
+              <w:rPr>
+                <w:rtl w:val="0"/>
+              </w:rPr>
+              <w:t xml:space="preserve">OTROS INGRESOS NO OPERATIVOS</w:t>
+            </w:r>
+          </w:p>
+        </w:tc>
+        <w:tc>
+          <w:tcPr>
+            <w:tcBorders>
+              <w:top w:color="cccccc" w:space="0" w:sz="6" w:val="single"/>
+              <w:left w:color="cccccc" w:space="0" w:sz="6" w:val="single"/>
+              <w:bottom w:color="cccccc" w:space="0" w:sz="6" w:val="single"/>
+              <w:right w:color="cccccc" w:space="0" w:sz="6" w:val="single"/>
+            </w:tcBorders>
+            <w:tcMar>
+              <w:top w:w="40.0" w:type="dxa"/>
+              <w:left w:w="40.0" w:type="dxa"/>
+              <w:bottom w:w="40.0" w:type="dxa"/>
+              <w:right w:w="40.0" w:type="dxa"/>
+            </w:tcMar>
+            <w:vAlign w:val="bottom"/>
+          </w:tcPr>
+          <w:p>
+            <w:pPr>
+              <w:jc w:val="right"/>
+              <w:rPr/>
+            </w:pPr>
+            <w:r>
+              <w:rPr>
+                <w:rtl w:val="0"/>
+              </w:rPr>
+              <w:t xml:space="preserve">5,056,814.00</w:t>
+            </w:r>
+          </w:p>
+        </w:tc>
+      </w:tr>
+    </w:tbl>
+    <w:p>
+      <w:pPr>
+        <w:spacing w:after="0" w:line="240" w:lineRule="auto"/>
+        <w:ind w:left="720" w:firstLine="0"/>
+        <w:jc w:val="both"/>
+        <w:rPr/>
+      </w:pPr>
+      <w:r>
+        <w:rPr>
+          <w:rtl w:val="0"/>
+        </w:rPr>
+      </w:r>
+    </w:p>
+    <w:p>
+      <w:pPr>
+        <w:ind w:left="720" w:firstLine="0"/>
+        <w:rPr/>
+      </w:pPr>
+      <w:r>
+        <w:rPr>
+          <w:rtl w:val="0"/>
+        </w:rPr>
+        <w:t xml:space="preserve">TABLA Nº 2 – PRESUPUESTO DE GASTOS (Bs.)</w:t>
+      </w:r>
+    </w:p>
+    <w:tbl>
+      <w:tblPr>
+        <w:tblStyle w:val="Table6"/>
+        <w:tblW w:w="5235.0" w:type="dxa"/>
+        <w:jc w:val="center"/>
+        <w:tblBorders>
+          <w:top w:color="000000" w:space="0" w:sz="6" w:val="single"/>
+          <w:left w:color="000000" w:space="0" w:sz="6" w:val="single"/>
+          <w:bottom w:color="000000" w:space="0" w:sz="6" w:val="single"/>
+          <w:right w:color="000000" w:space="0" w:sz="6" w:val="single"/>
+          <w:insideH w:color="000000" w:space="0" w:sz="6" w:val="single"/>
+          <w:insideV w:color="000000" w:space="0" w:sz="6" w:val="single"/>
+        </w:tblBorders>
+        <w:tblLayout w:type="fixed"/>
+        <w:tblLook w:val="0600"/>
+      </w:tblPr>
+      <w:tblGrid>
+        <w:gridCol w:w="3480"/>
+        <w:gridCol w:w="1755"/>
+        <w:tblGridChange w:id="0">
+          <w:tblGrid>
+            <w:gridCol w:w="3480"/>
+            <w:gridCol w:w="1755"/>
+          </w:tblGrid>
+        </w:tblGridChange>
+      </w:tblGrid>
+      <w:tr>
+        <w:trPr>
+          <w:trHeight w:val="400" w:hRule="atLeast"/>
+        </w:trPr>
+        <w:tc>
+          <w:tcPr>
+            <w:tcBorders>
+              <w:top w:color="cccccc" w:space="0" w:sz="6" w:val="single"/>
+              <w:left w:color="cccccc" w:space="0" w:sz="6" w:val="single"/>
+              <w:bottom w:color="cccccc" w:space="0" w:sz="6" w:val="single"/>
+              <w:right w:color="cccccc" w:space="0" w:sz="6" w:val="single"/>
+            </w:tcBorders>
+            <w:tcMar>
+              <w:top w:w="40.0" w:type="dxa"/>
+              <w:left w:w="40.0" w:type="dxa"/>
+              <w:bottom w:w="40.0" w:type="dxa"/>
+              <w:right w:w="40.0" w:type="dxa"/>
+            </w:tcMar>
+            <w:vAlign w:val="bottom"/>
+          </w:tcPr>
+          <w:p>
+            <w:pPr>
+              <w:rPr>
+                <w:u w:val="single"/>
+              </w:rPr>
+            </w:pPr>
+            <w:r>
+              <w:rPr>
+                <w:u w:val="single"/>
+                <w:rtl w:val="0"/>
+              </w:rPr>
+              <w:t xml:space="preserve">EGRESOS</w:t>
+            </w:r>
+          </w:p>
+        </w:tc>
+        <w:tc>
+          <w:tcPr>
+            <w:tcBorders>
+              <w:top w:color="cccccc" w:space="0" w:sz="6" w:val="single"/>
+              <w:left w:color="cccccc" w:space="0" w:sz="6" w:val="single"/>
+              <w:bottom w:color="cccccc" w:space="0" w:sz="6" w:val="single"/>
+              <w:right w:color="cccccc" w:space="0" w:sz="6" w:val="single"/>
+            </w:tcBorders>
+            <w:tcMar>
+              <w:top w:w="40.0" w:type="dxa"/>
+              <w:left w:w="40.0" w:type="dxa"/>
+              <w:bottom w:w="40.0" w:type="dxa"/>
+              <w:right w:w="40.0" w:type="dxa"/>
+            </w:tcMar>
+            <w:vAlign w:val="bottom"/>
+          </w:tcPr>
+          <w:p>
+            <w:pPr>
+              <w:jc w:val="right"/>
+              <w:rPr/>
+            </w:pPr>
+            <w:r>
+              <w:rPr>
+                <w:rtl w:val="0"/>
+              </w:rPr>
+              <w:t xml:space="preserve">31,899,189.00</w:t>
+            </w:r>
+          </w:p>
+        </w:tc>
+      </w:tr>
+      <w:tr>
+        <w:trPr>
+          <w:trHeight w:val="280" w:hRule="atLeast"/>
+        </w:trPr>
+        <w:tc>
+          <w:tcPr>
+            <w:tcBorders>
+              <w:top w:color="cccccc" w:space="0" w:sz="6" w:val="single"/>
+              <w:left w:color="cccccc" w:space="0" w:sz="6" w:val="single"/>
+              <w:bottom w:color="cccccc" w:space="0" w:sz="6" w:val="single"/>
+              <w:right w:color="cccccc" w:space="0" w:sz="6" w:val="single"/>
+            </w:tcBorders>
+            <w:tcMar>
+              <w:top w:w="40.0" w:type="dxa"/>
+              <w:left w:w="40.0" w:type="dxa"/>
+              <w:bottom w:w="40.0" w:type="dxa"/>
+              <w:right w:w="40.0" w:type="dxa"/>
+            </w:tcMar>
+            <w:vAlign w:val="bottom"/>
+          </w:tcPr>
+          <w:p>
+            <w:pPr>
+              <w:rPr/>
+            </w:pPr>
+            <w:r>
+              <w:rPr>
+                <w:rtl w:val="0"/>
+              </w:rPr>
+              <w:t xml:space="preserve">COSTOS</w:t>
+            </w:r>
+          </w:p>
+        </w:tc>
+        <w:tc>
+          <w:tcPr>
+            <w:tcBorders>
+              <w:top w:color="cccccc" w:space="0" w:sz="6" w:val="single"/>
+              <w:left w:color="cccccc" w:space="0" w:sz="6" w:val="single"/>
+              <w:bottom w:color="cccccc" w:space="0" w:sz="6" w:val="single"/>
+              <w:right w:color="cccccc" w:space="0" w:sz="6" w:val="single"/>
+            </w:tcBorders>
+            <w:tcMar>
+              <w:top w:w="40.0" w:type="dxa"/>
+              <w:left w:w="40.0" w:type="dxa"/>
+              <w:bottom w:w="40.0" w:type="dxa"/>
+              <w:right w:w="40.0" w:type="dxa"/>
+            </w:tcMar>
+            <w:vAlign w:val="bottom"/>
+          </w:tcPr>
+          <w:p>
+            <w:pPr>
+              <w:jc w:val="right"/>
+              <w:rPr/>
+            </w:pPr>
+            <w:r>
+              <w:rPr>
+                <w:rtl w:val="0"/>
+              </w:rPr>
+              <w:t xml:space="preserve">29,996,850.00</w:t>
+            </w:r>
+          </w:p>
+        </w:tc>
+      </w:tr>
+      <w:tr>
+        <w:trPr>
+          <w:trHeight w:val="280" w:hRule="atLeast"/>
+        </w:trPr>
+        <w:tc>
+          <w:tcPr>
+            <w:tcBorders>
+              <w:top w:color="cccccc" w:space="0" w:sz="6" w:val="single"/>
+              <w:left w:color="cccccc" w:space="0" w:sz="6" w:val="single"/>
+              <w:bottom w:color="cccccc" w:space="0" w:sz="6" w:val="single"/>
+              <w:right w:color="cccccc" w:space="0" w:sz="6" w:val="single"/>
+            </w:tcBorders>
+            <w:tcMar>
+              <w:top w:w="40.0" w:type="dxa"/>
+              <w:left w:w="40.0" w:type="dxa"/>
+              <w:bottom w:w="40.0" w:type="dxa"/>
+              <w:right w:w="40.0" w:type="dxa"/>
+            </w:tcMar>
+            <w:vAlign w:val="bottom"/>
+          </w:tcPr>
+          <w:p>
+            <w:pPr>
+              <w:jc w:val="left"/>
+              <w:rPr>
+                <w:b w:val="0"/>
+              </w:rPr>
+            </w:pPr>
+            <w:r>
+              <w:rPr>
+                <w:b w:val="0"/>
+                <w:rtl w:val="0"/>
+              </w:rPr>
+              <w:t xml:space="preserve">DE OPERACIÓN</w:t>
+            </w:r>
+          </w:p>
+        </w:tc>
+        <w:tc>
+          <w:tcPr>
+            <w:tcBorders>
+              <w:top w:color="cccccc" w:space="0" w:sz="6" w:val="single"/>
+              <w:left w:color="cccccc" w:space="0" w:sz="6" w:val="single"/>
+              <w:bottom w:color="cccccc" w:space="0" w:sz="6" w:val="single"/>
+              <w:right w:color="cccccc" w:space="0" w:sz="6" w:val="single"/>
+            </w:tcBorders>
+            <w:tcMar>
+              <w:top w:w="40.0" w:type="dxa"/>
+              <w:left w:w="40.0" w:type="dxa"/>
+              <w:bottom w:w="40.0" w:type="dxa"/>
+              <w:right w:w="40.0" w:type="dxa"/>
+            </w:tcMar>
+            <w:vAlign w:val="bottom"/>
+          </w:tcPr>
+          <w:p>
+            <w:pPr>
+              <w:jc w:val="right"/>
+              <w:rPr/>
+            </w:pPr>
+            <w:r>
+              <w:rPr>
+                <w:rtl w:val="0"/>
+              </w:rPr>
+              <w:t xml:space="preserve">29,127,996.00</w:t>
+            </w:r>
+          </w:p>
+        </w:tc>
+      </w:tr>
+      <w:tr>
+        <w:trPr>
+          <w:trHeight w:val="300" w:hRule="atLeast"/>
+        </w:trPr>
+        <w:tc>
+          <w:tcPr>
+            <w:tcBorders>
+              <w:top w:color="cccccc" w:space="0" w:sz="6" w:val="single"/>
+              <w:left w:color="cccccc" w:space="0" w:sz="6" w:val="single"/>
+              <w:bottom w:color="cccccc" w:space="0" w:sz="6" w:val="single"/>
+              <w:right w:color="cccccc" w:space="0" w:sz="6" w:val="single"/>
+            </w:tcBorders>
+            <w:tcMar>
+              <w:top w:w="40.0" w:type="dxa"/>
+              <w:left w:w="40.0" w:type="dxa"/>
+              <w:bottom w:w="40.0" w:type="dxa"/>
+              <w:right w:w="40.0" w:type="dxa"/>
+            </w:tcMar>
+            <w:vAlign w:val="bottom"/>
+          </w:tcPr>
+          <w:p>
+            <w:pPr>
+              <w:jc w:val="left"/>
+              <w:rPr>
+                <w:b w:val="0"/>
+              </w:rPr>
+            </w:pPr>
+            <w:r>
+              <w:rPr>
+                <w:b w:val="0"/>
+                <w:rtl w:val="0"/>
+              </w:rPr>
+              <w:t xml:space="preserve">DE MANTENIMIENTO</w:t>
+            </w:r>
+          </w:p>
+        </w:tc>
+        <w:tc>
+          <w:tcPr>
+            <w:tcBorders>
+              <w:top w:color="cccccc" w:space="0" w:sz="6" w:val="single"/>
+              <w:left w:color="cccccc" w:space="0" w:sz="6" w:val="single"/>
+              <w:bottom w:color="cccccc" w:space="0" w:sz="6" w:val="single"/>
+              <w:right w:color="cccccc" w:space="0" w:sz="6" w:val="single"/>
+            </w:tcBorders>
+            <w:tcMar>
+              <w:top w:w="40.0" w:type="dxa"/>
+              <w:left w:w="40.0" w:type="dxa"/>
+              <w:bottom w:w="40.0" w:type="dxa"/>
+              <w:right w:w="40.0" w:type="dxa"/>
+            </w:tcMar>
+            <w:vAlign w:val="bottom"/>
+          </w:tcPr>
+          <w:p>
+            <w:pPr>
+              <w:jc w:val="right"/>
+              <w:rPr/>
+            </w:pPr>
+            <w:r>
+              <w:rPr>
+                <w:rtl w:val="0"/>
+              </w:rPr>
+              <w:t xml:space="preserve">868,854.00</w:t>
+            </w:r>
+          </w:p>
+        </w:tc>
+      </w:tr>
+      <w:tr>
+        <w:trPr>
+          <w:trHeight w:val="180" w:hRule="atLeast"/>
+        </w:trPr>
+        <w:tc>
+          <w:tcPr>
+            <w:tcBorders>
+              <w:top w:color="cccccc" w:space="0" w:sz="6" w:val="single"/>
+              <w:left w:color="cccccc" w:space="0" w:sz="6" w:val="single"/>
+              <w:bottom w:color="cccccc" w:space="0" w:sz="6" w:val="single"/>
+              <w:right w:color="cccccc" w:space="0" w:sz="6" w:val="single"/>
+            </w:tcBorders>
+            <w:tcMar>
+              <w:top w:w="40.0" w:type="dxa"/>
+              <w:left w:w="40.0" w:type="dxa"/>
+              <w:bottom w:w="40.0" w:type="dxa"/>
+              <w:right w:w="40.0" w:type="dxa"/>
+            </w:tcMar>
+            <w:vAlign w:val="bottom"/>
+          </w:tcPr>
+          <w:p>
+            <w:pPr>
+              <w:rPr/>
+            </w:pPr>
+            <w:r>
+              <w:rPr>
+                <w:rtl w:val="0"/>
+              </w:rPr>
+              <w:t xml:space="preserve">GASTOS</w:t>
+            </w:r>
+          </w:p>
+        </w:tc>
+        <w:tc>
+          <w:tcPr>
+            <w:tcBorders>
+              <w:top w:color="cccccc" w:space="0" w:sz="6" w:val="single"/>
+              <w:left w:color="cccccc" w:space="0" w:sz="6" w:val="single"/>
+              <w:bottom w:color="cccccc" w:space="0" w:sz="6" w:val="single"/>
+              <w:right w:color="cccccc" w:space="0" w:sz="6" w:val="single"/>
+            </w:tcBorders>
+            <w:tcMar>
+              <w:top w:w="40.0" w:type="dxa"/>
+              <w:left w:w="40.0" w:type="dxa"/>
+              <w:bottom w:w="40.0" w:type="dxa"/>
+              <w:right w:w="40.0" w:type="dxa"/>
+            </w:tcMar>
+            <w:vAlign w:val="bottom"/>
+          </w:tcPr>
+          <w:p>
+            <w:pPr>
+              <w:jc w:val="right"/>
+              <w:rPr/>
+            </w:pPr>
+            <w:r>
+              <w:rPr>
+                <w:rtl w:val="0"/>
+              </w:rPr>
+              <w:t xml:space="preserve">1,902,339.00</w:t>
+            </w:r>
+          </w:p>
+        </w:tc>
+      </w:tr>
+      <w:tr>
+        <w:trPr>
+          <w:trHeight w:val="220" w:hRule="atLeast"/>
+        </w:trPr>
+        <w:tc>
+          <w:tcPr>
+            <w:tcBorders>
+              <w:top w:color="cccccc" w:space="0" w:sz="6" w:val="single"/>
+              <w:left w:color="cccccc" w:space="0" w:sz="6" w:val="single"/>
+              <w:bottom w:color="cccccc" w:space="0" w:sz="6" w:val="single"/>
+              <w:right w:color="cccccc" w:space="0" w:sz="6" w:val="single"/>
+            </w:tcBorders>
+            <w:tcMar>
+              <w:top w:w="40.0" w:type="dxa"/>
+              <w:left w:w="40.0" w:type="dxa"/>
+              <w:bottom w:w="40.0" w:type="dxa"/>
+              <w:right w:w="40.0" w:type="dxa"/>
+            </w:tcMar>
+            <w:vAlign w:val="center"/>
+          </w:tcPr>
+          <w:p>
+            <w:pPr>
+              <w:jc w:val="left"/>
+              <w:rPr>
+                <w:b w:val="0"/>
+              </w:rPr>
+            </w:pPr>
+            <w:r>
+              <w:rPr>
+                <w:b w:val="0"/>
+                <w:rtl w:val="0"/>
+              </w:rPr>
+              <w:t xml:space="preserve">ADMINISTRATIVOS</w:t>
+            </w:r>
+          </w:p>
+        </w:tc>
+        <w:tc>
+          <w:tcPr>
+            <w:tcBorders>
+              <w:top w:color="cccccc" w:space="0" w:sz="6" w:val="single"/>
+              <w:left w:color="cccccc" w:space="0" w:sz="6" w:val="single"/>
+              <w:bottom w:color="cccccc" w:space="0" w:sz="6" w:val="single"/>
+              <w:right w:color="cccccc" w:space="0" w:sz="6" w:val="single"/>
+            </w:tcBorders>
+            <w:tcMar>
+              <w:top w:w="40.0" w:type="dxa"/>
+              <w:left w:w="40.0" w:type="dxa"/>
+              <w:bottom w:w="40.0" w:type="dxa"/>
+              <w:right w:w="40.0" w:type="dxa"/>
+            </w:tcMar>
+            <w:vAlign w:val="bottom"/>
+          </w:tcPr>
+          <w:p>
+            <w:pPr>
+              <w:jc w:val="right"/>
+              <w:rPr/>
+            </w:pPr>
+            <w:r>
+              <w:rPr>
+                <w:rtl w:val="0"/>
+              </w:rPr>
+              <w:t xml:space="preserve">216,750.00</w:t>
+            </w:r>
+          </w:p>
+        </w:tc>
+      </w:tr>
+      <w:tr>
+        <w:trPr>
+          <w:trHeight w:val="240" w:hRule="atLeast"/>
+        </w:trPr>
+        <w:tc>
+          <w:tcPr>
+            <w:tcBorders>
+              <w:top w:color="cccccc" w:space="0" w:sz="6" w:val="single"/>
+              <w:left w:color="cccccc" w:space="0" w:sz="6" w:val="single"/>
+              <w:bottom w:color="cccccc" w:space="0" w:sz="6" w:val="single"/>
+              <w:right w:color="cccccc" w:space="0" w:sz="6" w:val="single"/>
+            </w:tcBorders>
+            <w:tcMar>
+              <w:top w:w="40.0" w:type="dxa"/>
+              <w:left w:w="40.0" w:type="dxa"/>
+              <w:bottom w:w="40.0" w:type="dxa"/>
+              <w:right w:w="40.0" w:type="dxa"/>
+            </w:tcMar>
+            <w:vAlign w:val="bottom"/>
+          </w:tcPr>
+          <w:p>
+            <w:pPr>
+              <w:jc w:val="left"/>
+              <w:rPr>
+                <w:b w:val="0"/>
+              </w:rPr>
+            </w:pPr>
+            <w:r>
+              <w:rPr>
+                <w:b w:val="0"/>
+                <w:rtl w:val="0"/>
+              </w:rPr>
+              <w:t xml:space="preserve">COMERCIALES</w:t>
+            </w:r>
+          </w:p>
+        </w:tc>
+        <w:tc>
+          <w:tcPr>
+            <w:tcBorders>
+              <w:top w:color="cccccc" w:space="0" w:sz="6" w:val="single"/>
+              <w:left w:color="cccccc" w:space="0" w:sz="6" w:val="single"/>
+              <w:bottom w:color="cccccc" w:space="0" w:sz="6" w:val="single"/>
+              <w:right w:color="cccccc" w:space="0" w:sz="6" w:val="single"/>
+            </w:tcBorders>
+            <w:tcMar>
+              <w:top w:w="40.0" w:type="dxa"/>
+              <w:left w:w="40.0" w:type="dxa"/>
+              <w:bottom w:w="40.0" w:type="dxa"/>
+              <w:right w:w="40.0" w:type="dxa"/>
+            </w:tcMar>
+            <w:vAlign w:val="bottom"/>
+          </w:tcPr>
+          <w:p>
+            <w:pPr>
+              <w:jc w:val="right"/>
+              <w:rPr/>
+            </w:pPr>
+            <w:r>
+              <w:rPr>
+                <w:rtl w:val="0"/>
+              </w:rPr>
+              <w:t xml:space="preserve">1,033,485.00</w:t>
+            </w:r>
+          </w:p>
+        </w:tc>
+      </w:tr>
+      <w:tr>
+        <w:trPr>
+          <w:trHeight w:val="160" w:hRule="atLeast"/>
+        </w:trPr>
+        <w:tc>
+          <w:tcPr>
+            <w:tcBorders>
+              <w:top w:color="cccccc" w:space="0" w:sz="6" w:val="single"/>
+              <w:left w:color="cccccc" w:space="0" w:sz="6" w:val="single"/>
+              <w:bottom w:color="cccccc" w:space="0" w:sz="6" w:val="single"/>
+              <w:right w:color="cccccc" w:space="0" w:sz="6" w:val="single"/>
+            </w:tcBorders>
+            <w:tcMar>
+              <w:top w:w="40.0" w:type="dxa"/>
+              <w:left w:w="40.0" w:type="dxa"/>
+              <w:bottom w:w="40.0" w:type="dxa"/>
+              <w:right w:w="40.0" w:type="dxa"/>
+            </w:tcMar>
+            <w:vAlign w:val="bottom"/>
+          </w:tcPr>
+          <w:p>
+            <w:pPr>
+              <w:jc w:val="left"/>
+              <w:rPr>
+                <w:b w:val="0"/>
+              </w:rPr>
+            </w:pPr>
+            <w:r>
+              <w:rPr>
+                <w:b w:val="0"/>
+                <w:rtl w:val="0"/>
+              </w:rPr>
+              <w:t xml:space="preserve">FINANCIEROS</w:t>
+            </w:r>
+          </w:p>
+        </w:tc>
+        <w:tc>
+          <w:tcPr>
+            <w:tcBorders>
+              <w:top w:color="cccccc" w:space="0" w:sz="6" w:val="single"/>
+              <w:left w:color="cccccc" w:space="0" w:sz="6" w:val="single"/>
+              <w:bottom w:color="cccccc" w:space="0" w:sz="6" w:val="single"/>
+              <w:right w:color="cccccc" w:space="0" w:sz="6" w:val="single"/>
+            </w:tcBorders>
+            <w:tcMar>
+              <w:top w:w="40.0" w:type="dxa"/>
+              <w:left w:w="40.0" w:type="dxa"/>
+              <w:bottom w:w="40.0" w:type="dxa"/>
+              <w:right w:w="40.0" w:type="dxa"/>
+            </w:tcMar>
+            <w:vAlign w:val="bottom"/>
+          </w:tcPr>
+          <w:p>
+            <w:pPr>
+              <w:jc w:val="right"/>
+              <w:rPr/>
+            </w:pPr>
+            <w:r>
+              <w:rPr>
+                <w:rtl w:val="0"/>
+              </w:rPr>
+              <w:t xml:space="preserve">652,104.00</w:t>
+            </w:r>
+          </w:p>
+        </w:tc>
+      </w:tr>
+    </w:tbl>
+    <w:p>
+      <w:pPr>
+        <w:ind w:left="720" w:firstLine="0"/>
+        <w:jc w:val="both"/>
+        <w:rPr/>
+      </w:pPr>
+      <w:r>
+        <w:rPr>
+          <w:rtl w:val="0"/>
+        </w:rPr>
+      </w:r>
+    </w:p>
+    <w:p>
+      <w:pPr>
+        <w:ind w:left="720" w:firstLine="0"/>
+        <w:rPr/>
+      </w:pPr>
+      <w:r>
+        <w:rPr>
+          <w:rtl w:val="0"/>
+        </w:rPr>
+        <w:t xml:space="preserve">TABLA Nº 3 – INVERSIONES (Bs.)</w:t>
+      </w:r>
+    </w:p>
+    <w:tbl>
+      <w:tblPr>
+        <w:tblStyle w:val="Table7"/>
+        <w:tblW w:w="8085.0" w:type="dxa"/>
+        <w:jc w:val="center"/>
+        <w:tblBorders>
+          <w:top w:color="000000" w:space="0" w:sz="6" w:val="single"/>
+          <w:left w:color="000000" w:space="0" w:sz="6" w:val="single"/>
+          <w:bottom w:color="000000" w:space="0" w:sz="6" w:val="single"/>
+          <w:right w:color="000000" w:space="0" w:sz="6" w:val="single"/>
+          <w:insideH w:color="000000" w:space="0" w:sz="6" w:val="single"/>
+          <w:insideV w:color="000000" w:space="0" w:sz="6" w:val="single"/>
+        </w:tblBorders>
+        <w:tblLayout w:type="fixed"/>
+        <w:tblLook w:val="0600"/>
+      </w:tblPr>
+      <w:tblGrid>
+        <w:gridCol w:w="6330"/>
+        <w:gridCol w:w="1755"/>
+        <w:tblGridChange w:id="0">
+          <w:tblGrid>
+            <w:gridCol w:w="6330"/>
+            <w:gridCol w:w="1755"/>
+          </w:tblGrid>
+        </w:tblGridChange>
+      </w:tblGrid>
+      <w:tr>
+        <w:trPr>
+          <w:trHeight w:val="280" w:hRule="atLeast"/>
+        </w:trPr>
+        <w:tc>
+          <w:tcPr>
+            <w:tcBorders>
+              <w:top w:color="cccccc" w:space="0" w:sz="6" w:val="single"/>
+              <w:left w:color="cccccc" w:space="0" w:sz="6" w:val="single"/>
+              <w:bottom w:color="cccccc" w:space="0" w:sz="6" w:val="single"/>
+              <w:right w:color="cccccc" w:space="0" w:sz="6" w:val="single"/>
+            </w:tcBorders>
+            <w:tcMar>
+              <w:top w:w="40.0" w:type="dxa"/>
+              <w:left w:w="40.0" w:type="dxa"/>
+              <w:bottom w:w="40.0" w:type="dxa"/>
+              <w:right w:w="40.0" w:type="dxa"/>
+            </w:tcMar>
+            <w:vAlign w:val="bottom"/>
+          </w:tcPr>
+          <w:p>
+            <w:pPr>
+              <w:rPr>
+                <w:u w:val="single"/>
+              </w:rPr>
+            </w:pPr>
+            <w:r>
+              <w:rPr>
+                <w:u w:val="single"/>
+                <w:rtl w:val="0"/>
+              </w:rPr>
+              <w:t xml:space="preserve">INVERSIONES</w:t>
+            </w:r>
+          </w:p>
+        </w:tc>
+        <w:tc>
+          <w:tcPr>
+            <w:tcBorders>
+              <w:top w:color="cccccc" w:space="0" w:sz="6" w:val="single"/>
+              <w:left w:color="cccccc" w:space="0" w:sz="6" w:val="single"/>
+              <w:bottom w:color="cccccc" w:space="0" w:sz="6" w:val="single"/>
+              <w:right w:color="cccccc" w:space="0" w:sz="6" w:val="single"/>
+            </w:tcBorders>
+            <w:tcMar>
+              <w:top w:w="40.0" w:type="dxa"/>
+              <w:left w:w="40.0" w:type="dxa"/>
+              <w:bottom w:w="40.0" w:type="dxa"/>
+              <w:right w:w="40.0" w:type="dxa"/>
+            </w:tcMar>
+            <w:vAlign w:val="bottom"/>
+          </w:tcPr>
+          <w:p>
+            <w:pPr>
+              <w:jc w:val="right"/>
+              <w:rPr/>
+            </w:pPr>
+            <w:r>
+              <w:rPr>
+                <w:rtl w:val="0"/>
+              </w:rPr>
+              <w:t xml:space="preserve">8,406,693.00</w:t>
+            </w:r>
+          </w:p>
+        </w:tc>
+      </w:tr>
+      <w:tr>
+        <w:trPr>
+          <w:trHeight w:val="280" w:hRule="atLeast"/>
+        </w:trPr>
+        <w:tc>
+          <w:tcPr>
+            <w:tcBorders>
+              <w:top w:color="cccccc" w:space="0" w:sz="6" w:val="single"/>
+              <w:left w:color="cccccc" w:space="0" w:sz="6" w:val="single"/>
+              <w:bottom w:color="cccccc" w:space="0" w:sz="6" w:val="single"/>
+              <w:right w:color="cccccc" w:space="0" w:sz="6" w:val="single"/>
+            </w:tcBorders>
+            <w:tcMar>
+              <w:top w:w="40.0" w:type="dxa"/>
+              <w:left w:w="40.0" w:type="dxa"/>
+              <w:bottom w:w="40.0" w:type="dxa"/>
+              <w:right w:w="40.0" w:type="dxa"/>
+            </w:tcMar>
+            <w:vAlign w:val="bottom"/>
+          </w:tcPr>
+          <w:p>
+            <w:pPr>
+              <w:jc w:val="left"/>
+              <w:rPr>
+                <w:b w:val="0"/>
+              </w:rPr>
+            </w:pPr>
+            <w:r>
+              <w:rPr>
+                <w:b w:val="0"/>
+                <w:rtl w:val="0"/>
+              </w:rPr>
+              <w:t xml:space="preserve">CONSTRUCCIÓN DE INFRAESTRUCTURA SISTEMA AGUA POTABLE</w:t>
+            </w:r>
+          </w:p>
+        </w:tc>
+        <w:tc>
+          <w:tcPr>
+            <w:tcBorders>
+              <w:top w:color="cccccc" w:space="0" w:sz="6" w:val="single"/>
+              <w:left w:color="cccccc" w:space="0" w:sz="6" w:val="single"/>
+              <w:bottom w:color="cccccc" w:space="0" w:sz="6" w:val="single"/>
+              <w:right w:color="cccccc" w:space="0" w:sz="6" w:val="single"/>
+            </w:tcBorders>
+            <w:tcMar>
+              <w:top w:w="40.0" w:type="dxa"/>
+              <w:left w:w="40.0" w:type="dxa"/>
+              <w:bottom w:w="40.0" w:type="dxa"/>
+              <w:right w:w="40.0" w:type="dxa"/>
+            </w:tcMar>
+            <w:vAlign w:val="bottom"/>
+          </w:tcPr>
+          <w:p>
+            <w:pPr>
+              <w:jc w:val="right"/>
+              <w:rPr/>
+            </w:pPr>
+            <w:r>
+              <w:rPr>
+                <w:rtl w:val="0"/>
+              </w:rPr>
+              <w:t xml:space="preserve">4,256,317.00</w:t>
+            </w:r>
+          </w:p>
+        </w:tc>
+      </w:tr>
+      <w:tr>
+        <w:trPr>
+          <w:trHeight w:val="280" w:hRule="atLeast"/>
+        </w:trPr>
+        <w:tc>
+          <w:tcPr>
+            <w:tcBorders>
+              <w:top w:color="cccccc" w:space="0" w:sz="6" w:val="single"/>
+              <w:left w:color="cccccc" w:space="0" w:sz="6" w:val="single"/>
+              <w:bottom w:color="cccccc" w:space="0" w:sz="6" w:val="single"/>
+              <w:right w:color="cccccc" w:space="0" w:sz="6" w:val="single"/>
+            </w:tcBorders>
+            <w:tcMar>
+              <w:top w:w="40.0" w:type="dxa"/>
+              <w:left w:w="40.0" w:type="dxa"/>
+              <w:bottom w:w="40.0" w:type="dxa"/>
+              <w:right w:w="40.0" w:type="dxa"/>
+            </w:tcMar>
+            <w:vAlign w:val="bottom"/>
+          </w:tcPr>
+          <w:p>
+            <w:pPr>
+              <w:jc w:val="left"/>
+              <w:rPr>
+                <w:b w:val="0"/>
+              </w:rPr>
+            </w:pPr>
+            <w:r>
+              <w:rPr>
+                <w:b w:val="0"/>
+                <w:rtl w:val="0"/>
+              </w:rPr>
+              <w:t xml:space="preserve">CONSTRUCCIÓN DE INFRAESTRUCTURA SISTEMA DE ALCANTARILLADO</w:t>
+            </w:r>
+          </w:p>
+        </w:tc>
+        <w:tc>
+          <w:tcPr>
+            <w:tcBorders>
+              <w:top w:color="cccccc" w:space="0" w:sz="6" w:val="single"/>
+              <w:left w:color="cccccc" w:space="0" w:sz="6" w:val="single"/>
+              <w:bottom w:color="cccccc" w:space="0" w:sz="6" w:val="single"/>
+              <w:right w:color="cccccc" w:space="0" w:sz="6" w:val="single"/>
+            </w:tcBorders>
+            <w:tcMar>
+              <w:top w:w="40.0" w:type="dxa"/>
+              <w:left w:w="40.0" w:type="dxa"/>
+              <w:bottom w:w="40.0" w:type="dxa"/>
+              <w:right w:w="40.0" w:type="dxa"/>
+            </w:tcMar>
+            <w:vAlign w:val="bottom"/>
+          </w:tcPr>
+          <w:p>
+            <w:pPr>
+              <w:jc w:val="right"/>
+              <w:rPr/>
+            </w:pPr>
+            <w:r>
+              <w:rPr>
+                <w:rtl w:val="0"/>
+              </w:rPr>
+              <w:t xml:space="preserve">3,125,748.00</w:t>
+            </w:r>
+          </w:p>
+        </w:tc>
+      </w:tr>
+      <w:tr>
+        <w:trPr>
+          <w:trHeight w:val="280" w:hRule="atLeast"/>
+        </w:trPr>
+        <w:tc>
+          <w:tcPr>
+            <w:tcBorders>
+              <w:top w:color="cccccc" w:space="0" w:sz="6" w:val="single"/>
+              <w:left w:color="cccccc" w:space="0" w:sz="6" w:val="single"/>
+              <w:bottom w:color="cccccc" w:space="0" w:sz="6" w:val="single"/>
+              <w:right w:color="cccccc" w:space="0" w:sz="6" w:val="single"/>
+            </w:tcBorders>
+            <w:tcMar>
+              <w:top w:w="40.0" w:type="dxa"/>
+              <w:left w:w="40.0" w:type="dxa"/>
+              <w:bottom w:w="40.0" w:type="dxa"/>
+              <w:right w:w="40.0" w:type="dxa"/>
+            </w:tcMar>
+            <w:vAlign w:val="bottom"/>
+          </w:tcPr>
+          <w:p>
+            <w:pPr>
+              <w:jc w:val="left"/>
+              <w:rPr>
+                <w:b w:val="0"/>
+              </w:rPr>
+            </w:pPr>
+            <w:r>
+              <w:rPr>
+                <w:b w:val="0"/>
+                <w:rtl w:val="0"/>
+              </w:rPr>
+              <w:t xml:space="preserve">ADQUISICIÓN DE MAQUINARIA Y EQUIPO</w:t>
+            </w:r>
+          </w:p>
+        </w:tc>
+        <w:tc>
+          <w:tcPr>
+            <w:tcBorders>
+              <w:top w:color="cccccc" w:space="0" w:sz="6" w:val="single"/>
+              <w:left w:color="cccccc" w:space="0" w:sz="6" w:val="single"/>
+              <w:bottom w:color="cccccc" w:space="0" w:sz="6" w:val="single"/>
+              <w:right w:color="cccccc" w:space="0" w:sz="6" w:val="single"/>
+            </w:tcBorders>
+            <w:tcMar>
+              <w:top w:w="40.0" w:type="dxa"/>
+              <w:left w:w="40.0" w:type="dxa"/>
+              <w:bottom w:w="40.0" w:type="dxa"/>
+              <w:right w:w="40.0" w:type="dxa"/>
+            </w:tcMar>
+            <w:vAlign w:val="bottom"/>
+          </w:tcPr>
+          <w:p>
+            <w:pPr>
+              <w:jc w:val="right"/>
+              <w:rPr/>
+            </w:pPr>
+            <w:r>
+              <w:rPr>
+                <w:rtl w:val="0"/>
+              </w:rPr>
+              <w:t xml:space="preserve">563,478.00</w:t>
+            </w:r>
+          </w:p>
+        </w:tc>
+      </w:tr>
+      <w:tr>
+        <w:trPr>
+          <w:trHeight w:val="300" w:hRule="atLeast"/>
+        </w:trPr>
+        <w:tc>
+          <w:tcPr>
+            <w:tcBorders>
+              <w:top w:color="cccccc" w:space="0" w:sz="6" w:val="single"/>
+              <w:left w:color="cccccc" w:space="0" w:sz="6" w:val="single"/>
+              <w:bottom w:color="cccccc" w:space="0" w:sz="6" w:val="single"/>
+              <w:right w:color="cccccc" w:space="0" w:sz="6" w:val="single"/>
+            </w:tcBorders>
+            <w:tcMar>
+              <w:top w:w="40.0" w:type="dxa"/>
+              <w:left w:w="40.0" w:type="dxa"/>
+              <w:bottom w:w="40.0" w:type="dxa"/>
+              <w:right w:w="40.0" w:type="dxa"/>
+            </w:tcMar>
+            <w:vAlign w:val="bottom"/>
+          </w:tcPr>
+          <w:p>
+            <w:pPr>
+              <w:jc w:val="left"/>
+              <w:rPr>
+                <w:b w:val="0"/>
+              </w:rPr>
+            </w:pPr>
+            <w:r>
+              <w:rPr>
+                <w:b w:val="0"/>
+                <w:rtl w:val="0"/>
+              </w:rPr>
+              <w:t xml:space="preserve">DISEÑO Y ESTUDIOS DE PROYECTOS</w:t>
+            </w:r>
+          </w:p>
+        </w:tc>
+        <w:tc>
+          <w:tcPr>
+            <w:tcBorders>
+              <w:top w:color="cccccc" w:space="0" w:sz="6" w:val="single"/>
+              <w:left w:color="cccccc" w:space="0" w:sz="6" w:val="single"/>
+              <w:bottom w:color="cccccc" w:space="0" w:sz="6" w:val="single"/>
+              <w:right w:color="cccccc" w:space="0" w:sz="6" w:val="single"/>
+            </w:tcBorders>
+            <w:tcMar>
+              <w:top w:w="40.0" w:type="dxa"/>
+              <w:left w:w="40.0" w:type="dxa"/>
+              <w:bottom w:w="40.0" w:type="dxa"/>
+              <w:right w:w="40.0" w:type="dxa"/>
+            </w:tcMar>
+            <w:vAlign w:val="bottom"/>
+          </w:tcPr>
+          <w:p>
+            <w:pPr>
+              <w:jc w:val="right"/>
+              <w:rPr/>
+            </w:pPr>
+            <w:r>
+              <w:rPr>
+                <w:rtl w:val="0"/>
+              </w:rPr>
+              <w:t xml:space="preserve">458,796.00</w:t>
+            </w:r>
+          </w:p>
+        </w:tc>
+      </w:tr>
+      <w:tr>
+        <w:trPr>
+          <w:trHeight w:val="180" w:hRule="atLeast"/>
+        </w:trPr>
+        <w:tc>
+          <w:tcPr>
+            <w:tcBorders>
+              <w:top w:color="cccccc" w:space="0" w:sz="6" w:val="single"/>
+              <w:left w:color="cccccc" w:space="0" w:sz="6" w:val="single"/>
+              <w:bottom w:color="cccccc" w:space="0" w:sz="6" w:val="single"/>
+              <w:right w:color="cccccc" w:space="0" w:sz="6" w:val="single"/>
+            </w:tcBorders>
+            <w:tcMar>
+              <w:top w:w="40.0" w:type="dxa"/>
+              <w:left w:w="40.0" w:type="dxa"/>
+              <w:bottom w:w="40.0" w:type="dxa"/>
+              <w:right w:w="40.0" w:type="dxa"/>
+            </w:tcMar>
+            <w:vAlign w:val="bottom"/>
+          </w:tcPr>
+          <w:p>
+            <w:pPr>
+              <w:jc w:val="left"/>
+              <w:rPr>
+                <w:b w:val="0"/>
+              </w:rPr>
+            </w:pPr>
+            <w:r>
+              <w:rPr>
+                <w:b w:val="0"/>
+                <w:rtl w:val="0"/>
+              </w:rPr>
+              <w:t xml:space="preserve">OTROS</w:t>
+            </w:r>
+          </w:p>
+        </w:tc>
+        <w:tc>
+          <w:tcPr>
+            <w:tcBorders>
+              <w:top w:color="cccccc" w:space="0" w:sz="6" w:val="single"/>
+              <w:left w:color="cccccc" w:space="0" w:sz="6" w:val="single"/>
+              <w:bottom w:color="cccccc" w:space="0" w:sz="6" w:val="single"/>
+              <w:right w:color="cccccc" w:space="0" w:sz="6" w:val="single"/>
+            </w:tcBorders>
+            <w:tcMar>
+              <w:top w:w="40.0" w:type="dxa"/>
+              <w:left w:w="40.0" w:type="dxa"/>
+              <w:bottom w:w="40.0" w:type="dxa"/>
+              <w:right w:w="40.0" w:type="dxa"/>
+            </w:tcMar>
+            <w:vAlign w:val="bottom"/>
+          </w:tcPr>
+          <w:p>
+            <w:pPr>
+              <w:jc w:val="right"/>
+              <w:rPr/>
+            </w:pPr>
+            <w:r>
+              <w:rPr>
+                <w:rtl w:val="0"/>
+              </w:rPr>
+              <w:t xml:space="preserve">2,354.00</w:t>
+            </w:r>
+          </w:p>
+        </w:tc>
+      </w:tr>
+    </w:tbl>
+    <w:p>
+      <w:pPr>
+        <w:ind w:left="720" w:firstLine="0"/>
+        <w:jc w:val="both"/>
+        <w:rPr/>
+      </w:pPr>
+      <w:r>
+        <w:rPr>
+          <w:rtl w:val="0"/>
+        </w:rPr>
+      </w:r>
+    </w:p>
+    <w:p>
+      <w:pPr>
+        <w:ind w:left="720" w:firstLine="0"/>
+        <w:rPr/>
+      </w:pPr>
+      <w:r>
+        <w:rPr>
+          <w:rtl w:val="0"/>
+        </w:rPr>
+        <w:t xml:space="preserve">TABLA Nº 4 – METAS DE EXPANSIÓN (Bs.)</w:t>
+      </w:r>
+    </w:p>
+    <w:tbl>
+      <w:tblPr>
+        <w:tblStyle w:val="Table8"/>
+        <w:tblW w:w="8085.0" w:type="dxa"/>
+        <w:jc w:val="center"/>
+        <w:tblBorders>
+          <w:top w:color="000000" w:space="0" w:sz="6" w:val="single"/>
+          <w:left w:color="000000" w:space="0" w:sz="6" w:val="single"/>
+          <w:bottom w:color="000000" w:space="0" w:sz="6" w:val="single"/>
+          <w:right w:color="000000" w:space="0" w:sz="6" w:val="single"/>
+          <w:insideH w:color="000000" w:space="0" w:sz="6" w:val="single"/>
+          <w:insideV w:color="000000" w:space="0" w:sz="6" w:val="single"/>
+        </w:tblBorders>
+        <w:tblLayout w:type="fixed"/>
+        <w:tblLook w:val="0600"/>
+      </w:tblPr>
+      <w:tblGrid>
+        <w:gridCol w:w="6330"/>
+        <w:gridCol w:w="1755"/>
+        <w:tblGridChange w:id="0">
+          <w:tblGrid>
+            <w:gridCol w:w="6330"/>
+            <w:gridCol w:w="1755"/>
+          </w:tblGrid>
+        </w:tblGridChange>
+      </w:tblGrid>
+      <w:tr>
+        <w:trPr>
+          <w:trHeight w:val="280" w:hRule="atLeast"/>
+        </w:trPr>
+        <w:tc>
+          <w:tcPr>
+            <w:tcBorders>
+              <w:top w:color="cccccc" w:space="0" w:sz="6" w:val="single"/>
+              <w:left w:color="cccccc" w:space="0" w:sz="6" w:val="single"/>
+              <w:bottom w:color="cccccc" w:space="0" w:sz="6" w:val="single"/>
+              <w:right w:color="cccccc" w:space="0" w:sz="6" w:val="single"/>
+            </w:tcBorders>
+            <w:tcMar>
+              <w:top w:w="40.0" w:type="dxa"/>
+              <w:left w:w="40.0" w:type="dxa"/>
+              <w:bottom w:w="40.0" w:type="dxa"/>
+              <w:right w:w="40.0" w:type="dxa"/>
+            </w:tcMar>
+            <w:vAlign w:val="bottom"/>
+          </w:tcPr>
+          <w:p>
+            <w:pPr>
+              <w:jc w:val="left"/>
+              <w:rPr/>
+            </w:pPr>
+            <w:r>
+              <w:rPr>
+                <w:rtl w:val="0"/>
+              </w:rPr>
+              <w:t xml:space="preserve">PRODUCCIÓN</w:t>
+            </w:r>
+          </w:p>
+        </w:tc>
+        <w:tc>
+          <w:tcPr>
+            <w:tcBorders>
+              <w:top w:color="cccccc" w:space="0" w:sz="6" w:val="single"/>
+              <w:left w:color="cccccc" w:space="0" w:sz="6" w:val="single"/>
+              <w:bottom w:color="cccccc" w:space="0" w:sz="6" w:val="single"/>
+              <w:right w:color="cccccc" w:space="0" w:sz="6" w:val="single"/>
+            </w:tcBorders>
+            <w:tcMar>
+              <w:top w:w="40.0" w:type="dxa"/>
+              <w:left w:w="40.0" w:type="dxa"/>
+              <w:bottom w:w="40.0" w:type="dxa"/>
+              <w:right w:w="40.0" w:type="dxa"/>
+            </w:tcMar>
+            <w:vAlign w:val="bottom"/>
+          </w:tcPr>
+          <w:p>
+            <w:pPr>
+              <w:rPr/>
+            </w:pPr>
+            <w:r>
+              <w:rPr>
+                <w:rtl w:val="0"/>
+              </w:rPr>
+              <w:t xml:space="preserve">8,406,693.00</w:t>
+            </w:r>
+          </w:p>
+        </w:tc>
+      </w:tr>
+      <w:tr>
+        <w:trPr>
+          <w:trHeight w:val="280" w:hRule="atLeast"/>
+        </w:trPr>
+        <w:tc>
+          <w:tcPr>
+            <w:tcBorders>
+              <w:top w:color="cccccc" w:space="0" w:sz="6" w:val="single"/>
+              <w:left w:color="cccccc" w:space="0" w:sz="6" w:val="single"/>
+              <w:bottom w:color="cccccc" w:space="0" w:sz="6" w:val="single"/>
+              <w:right w:color="cccccc" w:space="0" w:sz="6" w:val="single"/>
+            </w:tcBorders>
+            <w:tcMar>
+              <w:top w:w="40.0" w:type="dxa"/>
+              <w:left w:w="40.0" w:type="dxa"/>
+              <w:bottom w:w="40.0" w:type="dxa"/>
+              <w:right w:w="40.0" w:type="dxa"/>
+            </w:tcMar>
+            <w:vAlign w:val="bottom"/>
+          </w:tcPr>
+          <w:p>
+            <w:pPr>
+              <w:jc w:val="left"/>
+              <w:rPr>
+                <w:b w:val="0"/>
+              </w:rPr>
+            </w:pPr>
+            <w:r>
+              <w:rPr>
+                <w:b w:val="0"/>
+                <w:rtl w:val="0"/>
+              </w:rPr>
+              <w:t xml:space="preserve">CONSTRUCCIÓN DE INFRAESTRUCTURA SISTEMA AGUA POTABLE</w:t>
+            </w:r>
+          </w:p>
+        </w:tc>
+        <w:tc>
+          <w:tcPr>
+            <w:tcBorders>
+              <w:top w:color="cccccc" w:space="0" w:sz="6" w:val="single"/>
+              <w:left w:color="cccccc" w:space="0" w:sz="6" w:val="single"/>
+              <w:bottom w:color="cccccc" w:space="0" w:sz="6" w:val="single"/>
+              <w:right w:color="cccccc" w:space="0" w:sz="6" w:val="single"/>
+            </w:tcBorders>
+            <w:tcMar>
+              <w:top w:w="40.0" w:type="dxa"/>
+              <w:left w:w="40.0" w:type="dxa"/>
+              <w:bottom w:w="40.0" w:type="dxa"/>
+              <w:right w:w="40.0" w:type="dxa"/>
+            </w:tcMar>
+            <w:vAlign w:val="bottom"/>
+          </w:tcPr>
+          <w:p>
+            <w:pPr>
+              <w:rPr/>
+            </w:pPr>
+            <w:r>
+              <w:rPr>
+                <w:rtl w:val="0"/>
+              </w:rPr>
+              <w:t xml:space="preserve">4,256,317.00</w:t>
+            </w:r>
+          </w:p>
+        </w:tc>
+      </w:tr>
+      <w:tr>
+        <w:trPr>
+          <w:trHeight w:val="280" w:hRule="atLeast"/>
+        </w:trPr>
+        <w:tc>
+          <w:tcPr>
+            <w:tcBorders>
+              <w:top w:color="cccccc" w:space="0" w:sz="6" w:val="single"/>
+              <w:left w:color="cccccc" w:space="0" w:sz="6" w:val="single"/>
+              <w:bottom w:color="cccccc" w:space="0" w:sz="6" w:val="single"/>
+              <w:right w:color="cccccc" w:space="0" w:sz="6" w:val="single"/>
+            </w:tcBorders>
+            <w:tcMar>
+              <w:top w:w="40.0" w:type="dxa"/>
+              <w:left w:w="40.0" w:type="dxa"/>
+              <w:bottom w:w="40.0" w:type="dxa"/>
+              <w:right w:w="40.0" w:type="dxa"/>
+            </w:tcMar>
+            <w:vAlign w:val="bottom"/>
+          </w:tcPr>
+          <w:p>
+            <w:pPr>
+              <w:jc w:val="left"/>
+              <w:rPr>
+                <w:b w:val="0"/>
+              </w:rPr>
+            </w:pPr>
+            <w:r>
+              <w:rPr>
+                <w:b w:val="0"/>
+                <w:rtl w:val="0"/>
+              </w:rPr>
+              <w:t xml:space="preserve">CONSTRUCCIÓN DE INFRAESTRUCTURA SISTEMA DE ALCANTARILLADO</w:t>
+            </w:r>
+          </w:p>
+        </w:tc>
+        <w:tc>
+          <w:tcPr>
+            <w:tcBorders>
+              <w:top w:color="cccccc" w:space="0" w:sz="6" w:val="single"/>
+              <w:left w:color="cccccc" w:space="0" w:sz="6" w:val="single"/>
+              <w:bottom w:color="cccccc" w:space="0" w:sz="6" w:val="single"/>
+              <w:right w:color="cccccc" w:space="0" w:sz="6" w:val="single"/>
+            </w:tcBorders>
+            <w:tcMar>
+              <w:top w:w="40.0" w:type="dxa"/>
+              <w:left w:w="40.0" w:type="dxa"/>
+              <w:bottom w:w="40.0" w:type="dxa"/>
+              <w:right w:w="40.0" w:type="dxa"/>
+            </w:tcMar>
+            <w:vAlign w:val="bottom"/>
+          </w:tcPr>
+          <w:p>
+            <w:pPr>
+              <w:rPr/>
+            </w:pPr>
+            <w:r>
+              <w:rPr>
+                <w:rtl w:val="0"/>
+              </w:rPr>
+              <w:t xml:space="preserve">3,125,748.00</w:t>
+            </w:r>
+          </w:p>
+        </w:tc>
+      </w:tr>
+      <w:tr>
+        <w:trPr>
+          <w:trHeight w:val="280" w:hRule="atLeast"/>
+        </w:trPr>
+        <w:tc>
+          <w:tcPr>
+            <w:tcBorders>
+              <w:top w:color="cccccc" w:space="0" w:sz="6" w:val="single"/>
+              <w:left w:color="cccccc" w:space="0" w:sz="6" w:val="single"/>
+              <w:bottom w:color="cccccc" w:space="0" w:sz="6" w:val="single"/>
+              <w:right w:color="cccccc" w:space="0" w:sz="6" w:val="single"/>
+            </w:tcBorders>
+            <w:tcMar>
+              <w:top w:w="40.0" w:type="dxa"/>
+              <w:left w:w="40.0" w:type="dxa"/>
+              <w:bottom w:w="40.0" w:type="dxa"/>
+              <w:right w:w="40.0" w:type="dxa"/>
+            </w:tcMar>
+            <w:vAlign w:val="bottom"/>
+          </w:tcPr>
+          <w:p>
+            <w:pPr>
+              <w:jc w:val="left"/>
+              <w:rPr>
+                <w:b w:val="0"/>
+              </w:rPr>
+            </w:pPr>
+            <w:r>
+              <w:rPr>
+                <w:b w:val="0"/>
+                <w:rtl w:val="0"/>
+              </w:rPr>
+              <w:t xml:space="preserve">ADQUISICIÓN DE MAQUINARIA Y EQUIPO</w:t>
+            </w:r>
+          </w:p>
+        </w:tc>
+        <w:tc>
+          <w:tcPr>
+            <w:tcBorders>
+              <w:top w:color="cccccc" w:space="0" w:sz="6" w:val="single"/>
+              <w:left w:color="cccccc" w:space="0" w:sz="6" w:val="single"/>
+              <w:bottom w:color="cccccc" w:space="0" w:sz="6" w:val="single"/>
+              <w:right w:color="cccccc" w:space="0" w:sz="6" w:val="single"/>
+            </w:tcBorders>
+            <w:tcMar>
+              <w:top w:w="40.0" w:type="dxa"/>
+              <w:left w:w="40.0" w:type="dxa"/>
+              <w:bottom w:w="40.0" w:type="dxa"/>
+              <w:right w:w="40.0" w:type="dxa"/>
+            </w:tcMar>
+            <w:vAlign w:val="bottom"/>
+          </w:tcPr>
+          <w:p>
+            <w:pPr>
+              <w:rPr/>
+            </w:pPr>
+            <w:r>
+              <w:rPr>
+                <w:rtl w:val="0"/>
+              </w:rPr>
+              <w:t xml:space="preserve">563,478.00</w:t>
+            </w:r>
+          </w:p>
+        </w:tc>
+      </w:tr>
+      <w:tr>
+        <w:trPr>
+          <w:trHeight w:val="300" w:hRule="atLeast"/>
+        </w:trPr>
+        <w:tc>
+          <w:tcPr>
+            <w:tcBorders>
+              <w:top w:color="cccccc" w:space="0" w:sz="6" w:val="single"/>
+              <w:left w:color="cccccc" w:space="0" w:sz="6" w:val="single"/>
+              <w:bottom w:color="cccccc" w:space="0" w:sz="6" w:val="single"/>
+              <w:right w:color="cccccc" w:space="0" w:sz="6" w:val="single"/>
+            </w:tcBorders>
+            <w:tcMar>
+              <w:top w:w="40.0" w:type="dxa"/>
+              <w:left w:w="40.0" w:type="dxa"/>
+              <w:bottom w:w="40.0" w:type="dxa"/>
+              <w:right w:w="40.0" w:type="dxa"/>
+            </w:tcMar>
+            <w:vAlign w:val="bottom"/>
+          </w:tcPr>
+          <w:p>
+            <w:pPr>
+              <w:jc w:val="left"/>
+              <w:rPr>
+                <w:b w:val="0"/>
+              </w:rPr>
+            </w:pPr>
+            <w:r>
+              <w:rPr>
+                <w:b w:val="0"/>
+                <w:rtl w:val="0"/>
+              </w:rPr>
+              <w:t xml:space="preserve">DISEÑO Y ESTUDIOS DE PROYECTOS</w:t>
+            </w:r>
+          </w:p>
+        </w:tc>
+        <w:tc>
+          <w:tcPr>
+            <w:tcBorders>
+              <w:top w:color="cccccc" w:space="0" w:sz="6" w:val="single"/>
+              <w:left w:color="cccccc" w:space="0" w:sz="6" w:val="single"/>
+              <w:bottom w:color="cccccc" w:space="0" w:sz="6" w:val="single"/>
+              <w:right w:color="cccccc" w:space="0" w:sz="6" w:val="single"/>
+            </w:tcBorders>
+            <w:tcMar>
+              <w:top w:w="40.0" w:type="dxa"/>
+              <w:left w:w="40.0" w:type="dxa"/>
+              <w:bottom w:w="40.0" w:type="dxa"/>
+              <w:right w:w="40.0" w:type="dxa"/>
+            </w:tcMar>
+            <w:vAlign w:val="bottom"/>
+          </w:tcPr>
+          <w:p>
+            <w:pPr>
+              <w:rPr/>
+            </w:pPr>
+            <w:r>
+              <w:rPr>
+                <w:rtl w:val="0"/>
+              </w:rPr>
+              <w:t xml:space="preserve">458,796.00</w:t>
+            </w:r>
+          </w:p>
+        </w:tc>
+      </w:tr>
+      <w:tr>
+        <w:trPr>
+          <w:trHeight w:val="180" w:hRule="atLeast"/>
+        </w:trPr>
+        <w:tc>
+          <w:tcPr>
+            <w:tcBorders>
+              <w:top w:color="cccccc" w:space="0" w:sz="6" w:val="single"/>
+              <w:left w:color="cccccc" w:space="0" w:sz="6" w:val="single"/>
+              <w:bottom w:color="cccccc" w:space="0" w:sz="6" w:val="single"/>
+              <w:right w:color="cccccc" w:space="0" w:sz="6" w:val="single"/>
+            </w:tcBorders>
+            <w:tcMar>
+              <w:top w:w="40.0" w:type="dxa"/>
+              <w:left w:w="40.0" w:type="dxa"/>
+              <w:bottom w:w="40.0" w:type="dxa"/>
+              <w:right w:w="40.0" w:type="dxa"/>
+            </w:tcMar>
+            <w:vAlign w:val="bottom"/>
+          </w:tcPr>
+          <w:p>
+            <w:pPr>
+              <w:jc w:val="left"/>
+              <w:rPr>
+                <w:b w:val="0"/>
+              </w:rPr>
+            </w:pPr>
+            <w:r>
+              <w:rPr>
+                <w:b w:val="0"/>
+                <w:rtl w:val="0"/>
+              </w:rPr>
+              <w:t xml:space="preserve">OTROS</w:t>
+            </w:r>
+          </w:p>
+        </w:tc>
+        <w:tc>
+          <w:tcPr>
+            <w:tcBorders>
+              <w:top w:color="cccccc" w:space="0" w:sz="6" w:val="single"/>
+              <w:left w:color="cccccc" w:space="0" w:sz="6" w:val="single"/>
+              <w:bottom w:color="cccccc" w:space="0" w:sz="6" w:val="single"/>
+              <w:right w:color="cccccc" w:space="0" w:sz="6" w:val="single"/>
+            </w:tcBorders>
+            <w:tcMar>
+              <w:top w:w="40.0" w:type="dxa"/>
+              <w:left w:w="40.0" w:type="dxa"/>
+              <w:bottom w:w="40.0" w:type="dxa"/>
+              <w:right w:w="40.0" w:type="dxa"/>
+            </w:tcMar>
+            <w:vAlign w:val="bottom"/>
+          </w:tcPr>
+          <w:p>
+            <w:pPr>
+              <w:rPr/>
+            </w:pPr>
+            <w:r>
+              <w:rPr>
+                <w:rtl w:val="0"/>
+              </w:rPr>
+              <w:t xml:space="preserve">2,354.00</w:t>
+            </w:r>
+          </w:p>
+        </w:tc>
+      </w:tr>
+    </w:tbl>
+    <w:p>
+      <w:pPr>
+        <w:ind w:left="720" w:firstLine="0"/>
+        <w:jc w:val="both"/>
+        <w:rPr/>
+      </w:pPr>
+      <w:r>
+        <w:rPr>
+          <w:rtl w:val="0"/>
+        </w:rPr>
+      </w:r>
+    </w:p>
+    <w:p>
+      <w:pPr>
         <w:numPr>
           <w:ilvl w:val="0"/>
-          <w:numId w:val="2"/>
+          <w:numId w:val="3"/>
         </w:numPr>
         <w:spacing w:after="0" w:line="240" w:lineRule="auto"/>
         <w:ind w:left="720" w:hanging="360"/>
@@ -1467,6 +4098,842 @@
     <w:p>
       <w:pPr>
         <w:spacing w:after="0" w:line="240" w:lineRule="auto"/>
+        <w:ind w:left="720" w:firstLine="0"/>
+        <w:jc w:val="both"/>
+        <w:rPr/>
+      </w:pPr>
+      <w:r>
+        <w:rPr>
+          <w:rtl w:val="0"/>
+        </w:rPr>
+      </w:r>
+    </w:p>
+    <w:p>
+      <w:pPr>
+        <w:ind w:left="720" w:firstLine="0"/>
+        <w:rPr/>
+      </w:pPr>
+      <w:r>
+        <w:rPr>
+          <w:rtl w:val="0"/>
+        </w:rPr>
+        <w:t xml:space="preserve">TABLA Nº 4 – METAS DE EXPANSIÓN (Bs.)</w:t>
+      </w:r>
+    </w:p>
+    <w:tbl>
+      <w:tblPr>
+        <w:tblStyle w:val="Table9"/>
+        <w:tblW w:w="8970.0" w:type="dxa"/>
+        <w:jc w:val="center"/>
+        <w:tblBorders>
+          <w:top w:color="000000" w:space="0" w:sz="6" w:val="single"/>
+          <w:left w:color="000000" w:space="0" w:sz="6" w:val="single"/>
+          <w:bottom w:color="000000" w:space="0" w:sz="6" w:val="single"/>
+          <w:right w:color="000000" w:space="0" w:sz="6" w:val="single"/>
+          <w:insideH w:color="000000" w:space="0" w:sz="6" w:val="single"/>
+          <w:insideV w:color="000000" w:space="0" w:sz="6" w:val="single"/>
+        </w:tblBorders>
+        <w:tblLayout w:type="fixed"/>
+        <w:tblLook w:val="0600"/>
+      </w:tblPr>
+      <w:tblGrid>
+        <w:gridCol w:w="5790"/>
+        <w:gridCol w:w="1350"/>
+        <w:gridCol w:w="1830"/>
+        <w:tblGridChange w:id="0">
+          <w:tblGrid>
+            <w:gridCol w:w="5790"/>
+            <w:gridCol w:w="1350"/>
+            <w:gridCol w:w="1830"/>
+          </w:tblGrid>
+        </w:tblGridChange>
+      </w:tblGrid>
+      <w:tr>
+        <w:trPr>
+          <w:trHeight w:val="280" w:hRule="atLeast"/>
+        </w:trPr>
+        <w:tc>
+          <w:tcPr>
+            <w:tcBorders>
+              <w:top w:color="cccccc" w:space="0" w:sz="6" w:val="single"/>
+              <w:left w:color="cccccc" w:space="0" w:sz="6" w:val="single"/>
+              <w:bottom w:color="cccccc" w:space="0" w:sz="6" w:val="single"/>
+              <w:right w:color="cccccc" w:space="0" w:sz="6" w:val="single"/>
+            </w:tcBorders>
+            <w:tcMar>
+              <w:top w:w="40.0" w:type="dxa"/>
+              <w:left w:w="40.0" w:type="dxa"/>
+              <w:bottom w:w="40.0" w:type="dxa"/>
+              <w:right w:w="40.0" w:type="dxa"/>
+            </w:tcMar>
+            <w:vAlign w:val="bottom"/>
+          </w:tcPr>
+          <w:p>
+            <w:pPr>
+              <w:rPr>
+                <w:b w:val="0"/>
+              </w:rPr>
+            </w:pPr>
+            <w:r>
+              <w:rPr>
+                <w:b w:val="0"/>
+                <w:rtl w:val="0"/>
+              </w:rPr>
+              <w:t xml:space="preserve">Descripción</w:t>
+            </w:r>
+          </w:p>
+        </w:tc>
+        <w:tc>
+          <w:tcPr>
+            <w:tcBorders>
+              <w:top w:color="cccccc" w:space="0" w:sz="6" w:val="single"/>
+              <w:left w:color="cccccc" w:space="0" w:sz="6" w:val="single"/>
+              <w:bottom w:color="cccccc" w:space="0" w:sz="6" w:val="single"/>
+              <w:right w:color="cccccc" w:space="0" w:sz="6" w:val="single"/>
+            </w:tcBorders>
+            <w:tcMar>
+              <w:top w:w="40.0" w:type="dxa"/>
+              <w:left w:w="40.0" w:type="dxa"/>
+              <w:bottom w:w="40.0" w:type="dxa"/>
+              <w:right w:w="40.0" w:type="dxa"/>
+            </w:tcMar>
+            <w:vAlign w:val="bottom"/>
+          </w:tcPr>
+          <w:p>
+            <w:pPr>
+              <w:rPr>
+                <w:b w:val="0"/>
+              </w:rPr>
+            </w:pPr>
+            <w:r>
+              <w:rPr>
+                <w:b w:val="0"/>
+                <w:rtl w:val="0"/>
+              </w:rPr>
+              <w:t xml:space="preserve">Unidad</w:t>
+            </w:r>
+          </w:p>
+        </w:tc>
+        <w:tc>
+          <w:tcPr>
+            <w:tcBorders>
+              <w:top w:color="cccccc" w:space="0" w:sz="6" w:val="single"/>
+              <w:left w:color="cccccc" w:space="0" w:sz="6" w:val="single"/>
+              <w:bottom w:color="cccccc" w:space="0" w:sz="6" w:val="single"/>
+              <w:right w:color="cccccc" w:space="0" w:sz="6" w:val="single"/>
+            </w:tcBorders>
+            <w:tcMar>
+              <w:top w:w="40.0" w:type="dxa"/>
+              <w:left w:w="40.0" w:type="dxa"/>
+              <w:bottom w:w="40.0" w:type="dxa"/>
+              <w:right w:w="40.0" w:type="dxa"/>
+            </w:tcMar>
+            <w:vAlign w:val="bottom"/>
+          </w:tcPr>
+          <w:p>
+            <w:pPr>
+              <w:rPr>
+                <w:b w:val="0"/>
+              </w:rPr>
+            </w:pPr>
+            <w:r>
+              <w:rPr>
+                <w:b w:val="0"/>
+                <w:rtl w:val="0"/>
+              </w:rPr>
+              <w:t xml:space="preserve">Meta</w:t>
+            </w:r>
+          </w:p>
+        </w:tc>
+      </w:tr>
+      <w:tr>
+        <w:trPr>
+          <w:trHeight w:val="280" w:hRule="atLeast"/>
+        </w:trPr>
+        <w:tc>
+          <w:tcPr>
+            <w:tcBorders>
+              <w:top w:color="cccccc" w:space="0" w:sz="6" w:val="single"/>
+              <w:left w:color="cccccc" w:space="0" w:sz="6" w:val="single"/>
+              <w:bottom w:color="cccccc" w:space="0" w:sz="6" w:val="single"/>
+              <w:right w:color="cccccc" w:space="0" w:sz="6" w:val="single"/>
+            </w:tcBorders>
+            <w:tcMar>
+              <w:top w:w="40.0" w:type="dxa"/>
+              <w:left w:w="40.0" w:type="dxa"/>
+              <w:bottom w:w="40.0" w:type="dxa"/>
+              <w:right w:w="40.0" w:type="dxa"/>
+            </w:tcMar>
+            <w:vAlign w:val="bottom"/>
+          </w:tcPr>
+          <w:p>
+            <w:pPr>
+              <w:jc w:val="left"/>
+              <w:rPr>
+                <w:b w:val="0"/>
+              </w:rPr>
+            </w:pPr>
+            <w:r>
+              <w:rPr>
+                <w:b w:val="0"/>
+                <w:rtl w:val="0"/>
+              </w:rPr>
+              <w:t xml:space="preserve">PRODUCCIÓN</w:t>
+            </w:r>
+          </w:p>
+        </w:tc>
+        <w:tc>
+          <w:tcPr>
+            <w:tcBorders>
+              <w:top w:color="cccccc" w:space="0" w:sz="6" w:val="single"/>
+              <w:left w:color="cccccc" w:space="0" w:sz="6" w:val="single"/>
+              <w:bottom w:color="cccccc" w:space="0" w:sz="6" w:val="single"/>
+              <w:right w:color="cccccc" w:space="0" w:sz="6" w:val="single"/>
+            </w:tcBorders>
+            <w:tcMar>
+              <w:top w:w="40.0" w:type="dxa"/>
+              <w:left w:w="40.0" w:type="dxa"/>
+              <w:bottom w:w="40.0" w:type="dxa"/>
+              <w:right w:w="40.0" w:type="dxa"/>
+            </w:tcMar>
+            <w:vAlign w:val="bottom"/>
+          </w:tcPr>
+          <w:p>
+            <w:pPr>
+              <w:rPr>
+                <w:b w:val="0"/>
+              </w:rPr>
+            </w:pPr>
+            <w:r>
+              <w:rPr>
+                <w:b w:val="0"/>
+                <w:rtl w:val="0"/>
+              </w:rPr>
+              <w:t xml:space="preserve">m3</w:t>
+            </w:r>
+          </w:p>
+        </w:tc>
+        <w:tc>
+          <w:tcPr>
+            <w:tcBorders>
+              <w:top w:color="cccccc" w:space="0" w:sz="6" w:val="single"/>
+              <w:left w:color="cccccc" w:space="0" w:sz="6" w:val="single"/>
+              <w:bottom w:color="cccccc" w:space="0" w:sz="6" w:val="single"/>
+              <w:right w:color="cccccc" w:space="0" w:sz="6" w:val="single"/>
+            </w:tcBorders>
+            <w:tcMar>
+              <w:top w:w="40.0" w:type="dxa"/>
+              <w:left w:w="40.0" w:type="dxa"/>
+              <w:bottom w:w="40.0" w:type="dxa"/>
+              <w:right w:w="40.0" w:type="dxa"/>
+            </w:tcMar>
+            <w:vAlign w:val="bottom"/>
+          </w:tcPr>
+          <w:p>
+            <w:pPr>
+              <w:rPr/>
+            </w:pPr>
+            <w:r>
+              <w:rPr>
+                <w:rtl w:val="0"/>
+              </w:rPr>
+              <w:t xml:space="preserve">4,099,655</w:t>
+            </w:r>
+          </w:p>
+        </w:tc>
+      </w:tr>
+      <w:tr>
+        <w:trPr>
+          <w:trHeight w:val="280" w:hRule="atLeast"/>
+        </w:trPr>
+        <w:tc>
+          <w:tcPr>
+            <w:tcBorders>
+              <w:top w:color="cccccc" w:space="0" w:sz="6" w:val="single"/>
+              <w:left w:color="cccccc" w:space="0" w:sz="6" w:val="single"/>
+              <w:bottom w:color="cccccc" w:space="0" w:sz="6" w:val="single"/>
+              <w:right w:color="cccccc" w:space="0" w:sz="6" w:val="single"/>
+            </w:tcBorders>
+            <w:tcMar>
+              <w:top w:w="40.0" w:type="dxa"/>
+              <w:left w:w="40.0" w:type="dxa"/>
+              <w:bottom w:w="40.0" w:type="dxa"/>
+              <w:right w:w="40.0" w:type="dxa"/>
+            </w:tcMar>
+            <w:vAlign w:val="bottom"/>
+          </w:tcPr>
+          <w:p>
+            <w:pPr>
+              <w:jc w:val="left"/>
+              <w:rPr>
+                <w:b w:val="0"/>
+              </w:rPr>
+            </w:pPr>
+            <w:r>
+              <w:rPr>
+                <w:b w:val="0"/>
+                <w:rtl w:val="0"/>
+              </w:rPr>
+              <w:t xml:space="preserve">CONSUMO</w:t>
+            </w:r>
+          </w:p>
+        </w:tc>
+        <w:tc>
+          <w:tcPr>
+            <w:tcBorders>
+              <w:top w:color="cccccc" w:space="0" w:sz="6" w:val="single"/>
+              <w:left w:color="cccccc" w:space="0" w:sz="6" w:val="single"/>
+              <w:bottom w:color="cccccc" w:space="0" w:sz="6" w:val="single"/>
+              <w:right w:color="cccccc" w:space="0" w:sz="6" w:val="single"/>
+            </w:tcBorders>
+            <w:tcMar>
+              <w:top w:w="40.0" w:type="dxa"/>
+              <w:left w:w="40.0" w:type="dxa"/>
+              <w:bottom w:w="40.0" w:type="dxa"/>
+              <w:right w:w="40.0" w:type="dxa"/>
+            </w:tcMar>
+            <w:vAlign w:val="bottom"/>
+          </w:tcPr>
+          <w:p>
+            <w:pPr>
+              <w:rPr>
+                <w:b w:val="0"/>
+              </w:rPr>
+            </w:pPr>
+            <w:r>
+              <w:rPr>
+                <w:b w:val="0"/>
+                <w:rtl w:val="0"/>
+              </w:rPr>
+              <w:t xml:space="preserve">m3</w:t>
+            </w:r>
+          </w:p>
+        </w:tc>
+        <w:tc>
+          <w:tcPr>
+            <w:tcBorders>
+              <w:top w:color="cccccc" w:space="0" w:sz="6" w:val="single"/>
+              <w:left w:color="cccccc" w:space="0" w:sz="6" w:val="single"/>
+              <w:bottom w:color="cccccc" w:space="0" w:sz="6" w:val="single"/>
+              <w:right w:color="cccccc" w:space="0" w:sz="6" w:val="single"/>
+            </w:tcBorders>
+            <w:tcMar>
+              <w:top w:w="40.0" w:type="dxa"/>
+              <w:left w:w="40.0" w:type="dxa"/>
+              <w:bottom w:w="40.0" w:type="dxa"/>
+              <w:right w:w="40.0" w:type="dxa"/>
+            </w:tcMar>
+            <w:vAlign w:val="bottom"/>
+          </w:tcPr>
+          <w:p>
+            <w:pPr>
+              <w:rPr/>
+            </w:pPr>
+            <w:r>
+              <w:rPr>
+                <w:rtl w:val="0"/>
+              </w:rPr>
+              <w:t xml:space="preserve">3,209.254</w:t>
+            </w:r>
+          </w:p>
+        </w:tc>
+      </w:tr>
+      <w:tr>
+        <w:trPr>
+          <w:trHeight w:val="280" w:hRule="atLeast"/>
+        </w:trPr>
+        <w:tc>
+          <w:tcPr>
+            <w:tcBorders>
+              <w:top w:color="cccccc" w:space="0" w:sz="6" w:val="single"/>
+              <w:left w:color="cccccc" w:space="0" w:sz="6" w:val="single"/>
+              <w:bottom w:color="cccccc" w:space="0" w:sz="6" w:val="single"/>
+              <w:right w:color="cccccc" w:space="0" w:sz="6" w:val="single"/>
+            </w:tcBorders>
+            <w:tcMar>
+              <w:top w:w="40.0" w:type="dxa"/>
+              <w:left w:w="40.0" w:type="dxa"/>
+              <w:bottom w:w="40.0" w:type="dxa"/>
+              <w:right w:w="40.0" w:type="dxa"/>
+            </w:tcMar>
+            <w:vAlign w:val="bottom"/>
+          </w:tcPr>
+          <w:p>
+            <w:pPr>
+              <w:jc w:val="left"/>
+              <w:rPr>
+                <w:b w:val="0"/>
+              </w:rPr>
+            </w:pPr>
+            <w:r>
+              <w:rPr>
+                <w:b w:val="0"/>
+                <w:rtl w:val="0"/>
+              </w:rPr>
+              <w:t xml:space="preserve">AGUA NO CONTABILIZADA</w:t>
+            </w:r>
+          </w:p>
+        </w:tc>
+        <w:tc>
+          <w:tcPr>
+            <w:tcBorders>
+              <w:top w:color="cccccc" w:space="0" w:sz="6" w:val="single"/>
+              <w:left w:color="cccccc" w:space="0" w:sz="6" w:val="single"/>
+              <w:bottom w:color="cccccc" w:space="0" w:sz="6" w:val="single"/>
+              <w:right w:color="cccccc" w:space="0" w:sz="6" w:val="single"/>
+            </w:tcBorders>
+            <w:tcMar>
+              <w:top w:w="40.0" w:type="dxa"/>
+              <w:left w:w="40.0" w:type="dxa"/>
+              <w:bottom w:w="40.0" w:type="dxa"/>
+              <w:right w:w="40.0" w:type="dxa"/>
+            </w:tcMar>
+            <w:vAlign w:val="bottom"/>
+          </w:tcPr>
+          <w:p>
+            <w:pPr>
+              <w:rPr>
+                <w:b w:val="0"/>
+              </w:rPr>
+            </w:pPr>
+            <w:r>
+              <w:rPr>
+                <w:b w:val="0"/>
+                <w:rtl w:val="0"/>
+              </w:rPr>
+              <w:t xml:space="preserve">%</w:t>
+            </w:r>
+          </w:p>
+        </w:tc>
+        <w:tc>
+          <w:tcPr>
+            <w:tcBorders>
+              <w:top w:color="cccccc" w:space="0" w:sz="6" w:val="single"/>
+              <w:left w:color="cccccc" w:space="0" w:sz="6" w:val="single"/>
+              <w:bottom w:color="cccccc" w:space="0" w:sz="6" w:val="single"/>
+              <w:right w:color="cccccc" w:space="0" w:sz="6" w:val="single"/>
+            </w:tcBorders>
+            <w:tcMar>
+              <w:top w:w="40.0" w:type="dxa"/>
+              <w:left w:w="40.0" w:type="dxa"/>
+              <w:bottom w:w="40.0" w:type="dxa"/>
+              <w:right w:w="40.0" w:type="dxa"/>
+            </w:tcMar>
+            <w:vAlign w:val="bottom"/>
+          </w:tcPr>
+          <w:p>
+            <w:pPr>
+              <w:rPr/>
+            </w:pPr>
+            <w:r>
+              <w:rPr>
+                <w:rtl w:val="0"/>
+              </w:rPr>
+              <w:t xml:space="preserve">&lt;30</w:t>
+            </w:r>
+          </w:p>
+        </w:tc>
+      </w:tr>
+      <w:tr>
+        <w:trPr>
+          <w:trHeight w:val="280" w:hRule="atLeast"/>
+        </w:trPr>
+        <w:tc>
+          <w:tcPr>
+            <w:tcBorders>
+              <w:top w:color="cccccc" w:space="0" w:sz="6" w:val="single"/>
+              <w:left w:color="cccccc" w:space="0" w:sz="6" w:val="single"/>
+              <w:bottom w:color="cccccc" w:space="0" w:sz="6" w:val="single"/>
+              <w:right w:color="cccccc" w:space="0" w:sz="6" w:val="single"/>
+            </w:tcBorders>
+            <w:tcMar>
+              <w:top w:w="40.0" w:type="dxa"/>
+              <w:left w:w="40.0" w:type="dxa"/>
+              <w:bottom w:w="40.0" w:type="dxa"/>
+              <w:right w:w="40.0" w:type="dxa"/>
+            </w:tcMar>
+            <w:vAlign w:val="bottom"/>
+          </w:tcPr>
+          <w:p>
+            <w:pPr>
+              <w:jc w:val="left"/>
+              <w:rPr>
+                <w:b w:val="0"/>
+              </w:rPr>
+            </w:pPr>
+            <w:r>
+              <w:rPr>
+                <w:b w:val="0"/>
+                <w:rtl w:val="0"/>
+              </w:rPr>
+              <w:t xml:space="preserve">AGUA PRODUCIDA MEDIDA</w:t>
+            </w:r>
+          </w:p>
+        </w:tc>
+        <w:tc>
+          <w:tcPr>
+            <w:tcBorders>
+              <w:top w:color="cccccc" w:space="0" w:sz="6" w:val="single"/>
+              <w:left w:color="cccccc" w:space="0" w:sz="6" w:val="single"/>
+              <w:bottom w:color="cccccc" w:space="0" w:sz="6" w:val="single"/>
+              <w:right w:color="cccccc" w:space="0" w:sz="6" w:val="single"/>
+            </w:tcBorders>
+            <w:tcMar>
+              <w:top w:w="40.0" w:type="dxa"/>
+              <w:left w:w="40.0" w:type="dxa"/>
+              <w:bottom w:w="40.0" w:type="dxa"/>
+              <w:right w:w="40.0" w:type="dxa"/>
+            </w:tcMar>
+            <w:vAlign w:val="bottom"/>
+          </w:tcPr>
+          <w:p>
+            <w:pPr>
+              <w:rPr>
+                <w:b w:val="0"/>
+              </w:rPr>
+            </w:pPr>
+            <w:r>
+              <w:rPr>
+                <w:b w:val="0"/>
+                <w:rtl w:val="0"/>
+              </w:rPr>
+              <w:t xml:space="preserve">%</w:t>
+            </w:r>
+          </w:p>
+        </w:tc>
+        <w:tc>
+          <w:tcPr>
+            <w:tcBorders>
+              <w:top w:color="cccccc" w:space="0" w:sz="6" w:val="single"/>
+              <w:left w:color="cccccc" w:space="0" w:sz="6" w:val="single"/>
+              <w:bottom w:color="cccccc" w:space="0" w:sz="6" w:val="single"/>
+              <w:right w:color="cccccc" w:space="0" w:sz="6" w:val="single"/>
+            </w:tcBorders>
+            <w:tcMar>
+              <w:top w:w="40.0" w:type="dxa"/>
+              <w:left w:w="40.0" w:type="dxa"/>
+              <w:bottom w:w="40.0" w:type="dxa"/>
+              <w:right w:w="40.0" w:type="dxa"/>
+            </w:tcMar>
+            <w:vAlign w:val="bottom"/>
+          </w:tcPr>
+          <w:p>
+            <w:pPr>
+              <w:rPr/>
+            </w:pPr>
+            <w:r>
+              <w:rPr>
+                <w:rtl w:val="0"/>
+              </w:rPr>
+              <w:t xml:space="preserve">100</w:t>
+            </w:r>
+          </w:p>
+        </w:tc>
+      </w:tr>
+      <w:tr>
+        <w:trPr>
+          <w:trHeight w:val="300" w:hRule="atLeast"/>
+        </w:trPr>
+        <w:tc>
+          <w:tcPr>
+            <w:tcBorders>
+              <w:top w:color="cccccc" w:space="0" w:sz="6" w:val="single"/>
+              <w:left w:color="cccccc" w:space="0" w:sz="6" w:val="single"/>
+              <w:bottom w:color="cccccc" w:space="0" w:sz="6" w:val="single"/>
+              <w:right w:color="cccccc" w:space="0" w:sz="6" w:val="single"/>
+            </w:tcBorders>
+            <w:tcMar>
+              <w:top w:w="40.0" w:type="dxa"/>
+              <w:left w:w="40.0" w:type="dxa"/>
+              <w:bottom w:w="40.0" w:type="dxa"/>
+              <w:right w:w="40.0" w:type="dxa"/>
+            </w:tcMar>
+            <w:vAlign w:val="bottom"/>
+          </w:tcPr>
+          <w:p>
+            <w:pPr>
+              <w:jc w:val="left"/>
+              <w:rPr>
+                <w:b w:val="0"/>
+              </w:rPr>
+            </w:pPr>
+            <w:r>
+              <w:rPr>
+                <w:b w:val="0"/>
+                <w:rtl w:val="0"/>
+              </w:rPr>
+              <w:t xml:space="preserve">AMPLIACIÓN DE REDES AP</w:t>
+            </w:r>
+          </w:p>
+        </w:tc>
+        <w:tc>
+          <w:tcPr>
+            <w:tcBorders>
+              <w:top w:color="cccccc" w:space="0" w:sz="6" w:val="single"/>
+              <w:left w:color="cccccc" w:space="0" w:sz="6" w:val="single"/>
+              <w:bottom w:color="cccccc" w:space="0" w:sz="6" w:val="single"/>
+              <w:right w:color="cccccc" w:space="0" w:sz="6" w:val="single"/>
+            </w:tcBorders>
+            <w:tcMar>
+              <w:top w:w="40.0" w:type="dxa"/>
+              <w:left w:w="40.0" w:type="dxa"/>
+              <w:bottom w:w="40.0" w:type="dxa"/>
+              <w:right w:w="40.0" w:type="dxa"/>
+            </w:tcMar>
+            <w:vAlign w:val="bottom"/>
+          </w:tcPr>
+          <w:p>
+            <w:pPr>
+              <w:rPr>
+                <w:b w:val="0"/>
+              </w:rPr>
+            </w:pPr>
+            <w:r>
+              <w:rPr>
+                <w:b w:val="0"/>
+                <w:rtl w:val="0"/>
+              </w:rPr>
+              <w:t xml:space="preserve">MI</w:t>
+            </w:r>
+          </w:p>
+        </w:tc>
+        <w:tc>
+          <w:tcPr>
+            <w:tcBorders>
+              <w:top w:color="cccccc" w:space="0" w:sz="6" w:val="single"/>
+              <w:left w:color="cccccc" w:space="0" w:sz="6" w:val="single"/>
+              <w:bottom w:color="cccccc" w:space="0" w:sz="6" w:val="single"/>
+              <w:right w:color="cccccc" w:space="0" w:sz="6" w:val="single"/>
+            </w:tcBorders>
+            <w:tcMar>
+              <w:top w:w="40.0" w:type="dxa"/>
+              <w:left w:w="40.0" w:type="dxa"/>
+              <w:bottom w:w="40.0" w:type="dxa"/>
+              <w:right w:w="40.0" w:type="dxa"/>
+            </w:tcMar>
+            <w:vAlign w:val="bottom"/>
+          </w:tcPr>
+          <w:p>
+            <w:pPr>
+              <w:rPr/>
+            </w:pPr>
+            <w:r>
+              <w:rPr>
+                <w:rtl w:val="0"/>
+              </w:rPr>
+              <w:t xml:space="preserve">10,148</w:t>
+            </w:r>
+          </w:p>
+        </w:tc>
+      </w:tr>
+      <w:tr>
+        <w:trPr>
+          <w:trHeight w:val="180" w:hRule="atLeast"/>
+        </w:trPr>
+        <w:tc>
+          <w:tcPr>
+            <w:tcBorders>
+              <w:top w:color="cccccc" w:space="0" w:sz="6" w:val="single"/>
+              <w:left w:color="cccccc" w:space="0" w:sz="6" w:val="single"/>
+              <w:bottom w:color="cccccc" w:space="0" w:sz="6" w:val="single"/>
+              <w:right w:color="cccccc" w:space="0" w:sz="6" w:val="single"/>
+            </w:tcBorders>
+            <w:tcMar>
+              <w:top w:w="40.0" w:type="dxa"/>
+              <w:left w:w="40.0" w:type="dxa"/>
+              <w:bottom w:w="40.0" w:type="dxa"/>
+              <w:right w:w="40.0" w:type="dxa"/>
+            </w:tcMar>
+            <w:vAlign w:val="bottom"/>
+          </w:tcPr>
+          <w:p>
+            <w:pPr>
+              <w:jc w:val="left"/>
+              <w:rPr>
+                <w:b w:val="0"/>
+              </w:rPr>
+            </w:pPr>
+            <w:r>
+              <w:rPr>
+                <w:b w:val="0"/>
+                <w:rtl w:val="0"/>
+              </w:rPr>
+              <w:t xml:space="preserve">CONEXIONES NUEVAS AP</w:t>
+            </w:r>
+          </w:p>
+        </w:tc>
+        <w:tc>
+          <w:tcPr>
+            <w:tcBorders>
+              <w:top w:color="cccccc" w:space="0" w:sz="6" w:val="single"/>
+              <w:left w:color="cccccc" w:space="0" w:sz="6" w:val="single"/>
+              <w:bottom w:color="cccccc" w:space="0" w:sz="6" w:val="single"/>
+              <w:right w:color="cccccc" w:space="0" w:sz="6" w:val="single"/>
+            </w:tcBorders>
+            <w:tcMar>
+              <w:top w:w="40.0" w:type="dxa"/>
+              <w:left w:w="40.0" w:type="dxa"/>
+              <w:bottom w:w="40.0" w:type="dxa"/>
+              <w:right w:w="40.0" w:type="dxa"/>
+            </w:tcMar>
+            <w:vAlign w:val="bottom"/>
+          </w:tcPr>
+          <w:p>
+            <w:pPr>
+              <w:rPr>
+                <w:b w:val="0"/>
+              </w:rPr>
+            </w:pPr>
+            <w:r>
+              <w:rPr>
+                <w:b w:val="0"/>
+                <w:rtl w:val="0"/>
+              </w:rPr>
+              <w:t xml:space="preserve">#</w:t>
+            </w:r>
+          </w:p>
+        </w:tc>
+        <w:tc>
+          <w:tcPr>
+            <w:tcBorders>
+              <w:top w:color="cccccc" w:space="0" w:sz="6" w:val="single"/>
+              <w:left w:color="cccccc" w:space="0" w:sz="6" w:val="single"/>
+              <w:bottom w:color="cccccc" w:space="0" w:sz="6" w:val="single"/>
+              <w:right w:color="cccccc" w:space="0" w:sz="6" w:val="single"/>
+            </w:tcBorders>
+            <w:tcMar>
+              <w:top w:w="40.0" w:type="dxa"/>
+              <w:left w:w="40.0" w:type="dxa"/>
+              <w:bottom w:w="40.0" w:type="dxa"/>
+              <w:right w:w="40.0" w:type="dxa"/>
+            </w:tcMar>
+            <w:vAlign w:val="bottom"/>
+          </w:tcPr>
+          <w:p>
+            <w:pPr>
+              <w:rPr/>
+            </w:pPr>
+            <w:r>
+              <w:rPr>
+                <w:rtl w:val="0"/>
+              </w:rPr>
+              <w:t xml:space="preserve">700</w:t>
+            </w:r>
+          </w:p>
+        </w:tc>
+      </w:tr>
+      <w:tr>
+        <w:trPr>
+          <w:trHeight w:val="180" w:hRule="atLeast"/>
+        </w:trPr>
+        <w:tc>
+          <w:tcPr>
+            <w:tcBorders>
+              <w:top w:color="cccccc" w:space="0" w:sz="6" w:val="single"/>
+              <w:left w:color="cccccc" w:space="0" w:sz="6" w:val="single"/>
+              <w:bottom w:color="cccccc" w:space="0" w:sz="6" w:val="single"/>
+              <w:right w:color="cccccc" w:space="0" w:sz="6" w:val="single"/>
+            </w:tcBorders>
+            <w:tcMar>
+              <w:top w:w="40.0" w:type="dxa"/>
+              <w:left w:w="40.0" w:type="dxa"/>
+              <w:bottom w:w="40.0" w:type="dxa"/>
+              <w:right w:w="40.0" w:type="dxa"/>
+            </w:tcMar>
+            <w:vAlign w:val="bottom"/>
+          </w:tcPr>
+          <w:p>
+            <w:pPr>
+              <w:jc w:val="left"/>
+              <w:rPr>
+                <w:b w:val="0"/>
+              </w:rPr>
+            </w:pPr>
+            <w:r>
+              <w:rPr>
+                <w:b w:val="0"/>
+                <w:rtl w:val="0"/>
+              </w:rPr>
+              <w:t xml:space="preserve">MEDIDORES NUEVOS Y REEMPLAZADOS</w:t>
+            </w:r>
+          </w:p>
+        </w:tc>
+        <w:tc>
+          <w:tcPr>
+            <w:tcBorders>
+              <w:top w:color="cccccc" w:space="0" w:sz="6" w:val="single"/>
+              <w:left w:color="cccccc" w:space="0" w:sz="6" w:val="single"/>
+              <w:bottom w:color="cccccc" w:space="0" w:sz="6" w:val="single"/>
+              <w:right w:color="cccccc" w:space="0" w:sz="6" w:val="single"/>
+            </w:tcBorders>
+            <w:tcMar>
+              <w:top w:w="40.0" w:type="dxa"/>
+              <w:left w:w="40.0" w:type="dxa"/>
+              <w:bottom w:w="40.0" w:type="dxa"/>
+              <w:right w:w="40.0" w:type="dxa"/>
+            </w:tcMar>
+            <w:vAlign w:val="bottom"/>
+          </w:tcPr>
+          <w:p>
+            <w:pPr>
+              <w:rPr>
+                <w:b w:val="0"/>
+              </w:rPr>
+            </w:pPr>
+            <w:r>
+              <w:rPr>
+                <w:b w:val="0"/>
+                <w:rtl w:val="0"/>
+              </w:rPr>
+              <w:t xml:space="preserve">#</w:t>
+            </w:r>
+          </w:p>
+        </w:tc>
+        <w:tc>
+          <w:tcPr>
+            <w:tcBorders>
+              <w:top w:color="cccccc" w:space="0" w:sz="6" w:val="single"/>
+              <w:left w:color="cccccc" w:space="0" w:sz="6" w:val="single"/>
+              <w:bottom w:color="cccccc" w:space="0" w:sz="6" w:val="single"/>
+              <w:right w:color="cccccc" w:space="0" w:sz="6" w:val="single"/>
+            </w:tcBorders>
+            <w:tcMar>
+              <w:top w:w="40.0" w:type="dxa"/>
+              <w:left w:w="40.0" w:type="dxa"/>
+              <w:bottom w:w="40.0" w:type="dxa"/>
+              <w:right w:w="40.0" w:type="dxa"/>
+            </w:tcMar>
+            <w:vAlign w:val="bottom"/>
+          </w:tcPr>
+          <w:p>
+            <w:pPr>
+              <w:rPr/>
+            </w:pPr>
+            <w:r>
+              <w:rPr>
+                <w:rtl w:val="0"/>
+              </w:rPr>
+              <w:t xml:space="preserve">1,900</w:t>
+            </w:r>
+          </w:p>
+        </w:tc>
+      </w:tr>
+    </w:tbl>
+    <w:p>
+      <w:pPr>
+        <w:ind w:left="720" w:firstLine="0"/>
+        <w:jc w:val="both"/>
+        <w:rPr/>
+      </w:pPr>
+      <w:r>
+        <w:rPr>
+          <w:rtl w:val="0"/>
+        </w:rPr>
+      </w:r>
+    </w:p>
+    <w:p>
+      <w:pPr>
+        <w:spacing w:after="0" w:line="240" w:lineRule="auto"/>
         <w:jc w:val="both"/>
         <w:rPr>
           <w:rFonts w:ascii="Bookman Old Style" w:cs="Bookman Old Style" w:eastAsia="Bookman Old Style" w:hAnsi="Bookman Old Style"/>
@@ -1488,7 +4955,7 @@
         <w:widowControl w:val="1"/>
         <w:numPr>
           <w:ilvl w:val="3"/>
-          <w:numId w:val="1"/>
+          <w:numId w:val="2"/>
         </w:numPr>
         <w:pBdr>
           <w:top w:color="000000" w:space="1" w:sz="4" w:val="single"/>
@@ -1530,6 +4997,11 @@
           <w:rtl w:val="0"/>
         </w:rPr>
         <w:t xml:space="preserve">CONCLUSIONES Y RECOMENDACIONES</w:t>
+      </w:r>
+      <w:r>
+        <w:rPr>
+          <w:rtl w:val="0"/>
+        </w:rPr>
       </w:r>
     </w:p>
     <w:p>
@@ -1603,20 +5075,20 @@
             <wp:anchor allowOverlap="1" behindDoc="0" distB="0" distT="0" distL="114300" distR="114300" hidden="0" layoutInCell="1" locked="0" relativeHeight="0" simplePos="0">
               <wp:simplePos x="0" y="0"/>
               <wp:positionH relativeFrom="column">
-                <wp:posOffset>2184400</wp:posOffset>
+                <wp:posOffset>2171700</wp:posOffset>
               </wp:positionH>
               <wp:positionV relativeFrom="paragraph">
                 <wp:posOffset>-279399</wp:posOffset>
               </wp:positionV>
-              <wp:extent cx="3851910" cy="499745"/>
+              <wp:extent cx="3861435" cy="509270"/>
               <wp:effectExtent b="0" l="0" r="0" t="0"/>
               <wp:wrapNone/>
-              <wp:docPr id="3" name=""/>
+              <wp:docPr id="4" name=""/>
               <a:graphic>
                 <a:graphicData uri="http://schemas.microsoft.com/office/word/2010/wordprocessingShape">
                   <wps:wsp>
                     <wps:cNvSpPr/>
-                    <wps:cNvPr id="4" name="Shape 4"/>
+                    <wps:cNvPr id="12" name="Shape 12"/>
                     <wps:spPr>
                       <a:xfrm>
                         <a:off x="3424808" y="3534890"/>
@@ -1735,20 +5207,20 @@
             <wp:anchor allowOverlap="1" behindDoc="0" distB="0" distT="0" distL="114300" distR="114300" hidden="0" layoutInCell="1" locked="0" relativeHeight="0" simplePos="0">
               <wp:simplePos x="0" y="0"/>
               <wp:positionH relativeFrom="column">
-                <wp:posOffset>2184400</wp:posOffset>
+                <wp:posOffset>2171700</wp:posOffset>
               </wp:positionH>
               <wp:positionV relativeFrom="paragraph">
                 <wp:posOffset>-279399</wp:posOffset>
               </wp:positionV>
-              <wp:extent cx="3851910" cy="499745"/>
+              <wp:extent cx="3861435" cy="509270"/>
               <wp:effectExtent b="0" l="0" r="0" t="0"/>
               <wp:wrapNone/>
-              <wp:docPr id="3" name="image6.png"/>
+              <wp:docPr id="4" name="image7.png"/>
               <a:graphic>
                 <a:graphicData uri="http://schemas.openxmlformats.org/drawingml/2006/picture">
                   <pic:pic>
                     <pic:nvPicPr>
-                      <pic:cNvPr id="0" name="image6.png"/>
+                      <pic:cNvPr id="0" name="image7.png"/>
                       <pic:cNvPicPr preferRelativeResize="0"/>
                     </pic:nvPicPr>
                     <pic:blipFill>
@@ -1761,7 +5233,7 @@
                     <pic:spPr>
                       <a:xfrm>
                         <a:off x="0" y="0"/>
-                        <a:ext cx="3851910" cy="499745"/>
+                        <a:ext cx="3861435" cy="509270"/>
                       </a:xfrm>
                       <a:prstGeom prst="rect"/>
                       <a:ln/>
@@ -1786,10 +5258,10 @@
               <wp:positionV relativeFrom="paragraph">
                 <wp:posOffset>-279399</wp:posOffset>
               </wp:positionV>
-              <wp:extent cx="5894705" cy="12700"/>
+              <wp:extent cx="5904230" cy="22225"/>
               <wp:effectExtent b="0" l="0" r="0" t="0"/>
               <wp:wrapNone/>
-              <wp:docPr id="5" name=""/>
+              <wp:docPr id="1" name=""/>
               <a:graphic>
                 <a:graphicData uri="http://schemas.microsoft.com/office/word/2010/wordprocessingShape">
                   <wps:wsp>
@@ -1809,8 +5281,8 @@
                         </a:solidFill>
                         <a:prstDash val="solid"/>
                         <a:round/>
-                        <a:headEnd len="med" w="med" type="none"/>
-                        <a:tailEnd len="med" w="med" type="none"/>
+                        <a:headEnd len="sm" w="sm" type="none"/>
+                        <a:tailEnd len="sm" w="sm" type="none"/>
                       </a:ln>
                     </wps:spPr>
                     <wps:bodyPr anchorCtr="0" anchor="ctr" bIns="91425" lIns="91425" spcFirstLastPara="1" rIns="91425" wrap="square" tIns="91425"/>
@@ -1830,15 +5302,15 @@
               <wp:positionV relativeFrom="paragraph">
                 <wp:posOffset>-279399</wp:posOffset>
               </wp:positionV>
-              <wp:extent cx="5894705" cy="12700"/>
+              <wp:extent cx="5904230" cy="22225"/>
               <wp:effectExtent b="0" l="0" r="0" t="0"/>
               <wp:wrapNone/>
-              <wp:docPr id="5" name="image8.png"/>
+              <wp:docPr id="1" name="image4.png"/>
               <a:graphic>
                 <a:graphicData uri="http://schemas.openxmlformats.org/drawingml/2006/picture">
                   <pic:pic>
                     <pic:nvPicPr>
-                      <pic:cNvPr id="0" name="image8.png"/>
+                      <pic:cNvPr id="0" name="image4.png"/>
                       <pic:cNvPicPr preferRelativeResize="0"/>
                     </pic:nvPicPr>
                     <pic:blipFill>
@@ -1851,7 +5323,7 @@
                     <pic:spPr>
                       <a:xfrm>
                         <a:off x="0" y="0"/>
-                        <a:ext cx="5894705" cy="12700"/>
+                        <a:ext cx="5904230" cy="22225"/>
                       </a:xfrm>
                       <a:prstGeom prst="rect"/>
                       <a:ln/>
@@ -1869,15 +5341,15 @@
         <wp:anchor allowOverlap="1" behindDoc="0" distB="0" distT="0" distL="114300" distR="114300" hidden="0" layoutInCell="1" locked="0" relativeHeight="0" simplePos="0">
           <wp:simplePos x="0" y="0"/>
           <wp:positionH relativeFrom="column">
-            <wp:posOffset>15241</wp:posOffset>
+            <wp:posOffset>15242</wp:posOffset>
           </wp:positionH>
           <wp:positionV relativeFrom="paragraph">
-            <wp:posOffset>-169544</wp:posOffset>
+            <wp:posOffset>-169543</wp:posOffset>
           </wp:positionV>
           <wp:extent cx="815975" cy="533400"/>
           <wp:effectExtent b="0" l="0" r="0" t="0"/>
           <wp:wrapSquare wrapText="bothSides" distB="0" distT="0" distL="114300" distR="114300"/>
-          <wp:docPr id="8" name="image3.png"/>
+          <wp:docPr id="7" name="image3.png"/>
           <a:graphic>
             <a:graphicData uri="http://schemas.openxmlformats.org/drawingml/2006/picture">
               <pic:pic>
@@ -1938,7 +5410,7 @@
   </w:p>
   <w:tbl>
     <w:tblPr>
-      <w:tblStyle w:val="Table5"/>
+      <w:tblStyle w:val="Table10"/>
       <w:tblW w:w="9850.0" w:type="dxa"/>
       <w:jc w:val="left"/>
       <w:tblInd w:w="-598.0" w:type="dxa"/>
@@ -2011,48 +5483,6 @@
             </w:rPr>
           </w:r>
           <w:r>
-            <w:drawing>
-              <wp:anchor allowOverlap="1" behindDoc="0" distB="0" distT="0" distL="114300" distR="114300" hidden="0" layoutInCell="1" locked="0" relativeHeight="0" simplePos="0">
-                <wp:simplePos x="0" y="0"/>
-                <wp:positionH relativeFrom="column">
-                  <wp:posOffset>190500</wp:posOffset>
-                </wp:positionH>
-                <wp:positionV relativeFrom="paragraph">
-                  <wp:posOffset>-13969</wp:posOffset>
-                </wp:positionV>
-                <wp:extent cx="763905" cy="657860"/>
-                <wp:effectExtent b="0" l="0" r="0" t="0"/>
-                <wp:wrapNone/>
-                <wp:docPr descr="Logo Bolivia" id="6" name="image1.png"/>
-                <a:graphic>
-                  <a:graphicData uri="http://schemas.openxmlformats.org/drawingml/2006/picture">
-                    <pic:pic>
-                      <pic:nvPicPr>
-                        <pic:cNvPr descr="Logo Bolivia" id="0" name="image1.png"/>
-                        <pic:cNvPicPr preferRelativeResize="0"/>
-                      </pic:nvPicPr>
-                      <pic:blipFill>
-                        <a:blip r:embed="rId1"/>
-                        <a:srcRect b="0" l="0" r="0" t="0"/>
-                        <a:stretch>
-                          <a:fillRect/>
-                        </a:stretch>
-                      </pic:blipFill>
-                      <pic:spPr>
-                        <a:xfrm>
-                          <a:off x="0" y="0"/>
-                          <a:ext cx="763905" cy="657860"/>
-                        </a:xfrm>
-                        <a:prstGeom prst="rect"/>
-                        <a:ln/>
-                      </pic:spPr>
-                    </pic:pic>
-                  </a:graphicData>
-                </a:graphic>
-              </wp:anchor>
-            </w:drawing>
-          </w:r>
-          <w:r>
             <mc:AlternateContent>
               <mc:Choice Requires="wpg">
                 <w:drawing>
@@ -2067,7 +5497,7 @@
                     <wp:extent cx="488315" cy="237490"/>
                     <wp:effectExtent b="0" l="0" r="0" t="0"/>
                     <wp:wrapNone/>
-                    <wp:docPr id="4" name=""/>
+                    <wp:docPr id="2" name=""/>
                     <a:graphic>
                       <a:graphicData uri="http://schemas.microsoft.com/office/word/2010/wordprocessingGroup">
                         <wpg:wgp>
@@ -2086,17 +5516,17 @@
                               <a:xfrm>
                                 <a:off x="5101843" y="3661255"/>
                                 <a:ext cx="488315" cy="237491"/>
-                                <a:chOff x="689" y="3255"/>
-                                <a:chExt cx="769" cy="374"/>
+                                <a:chOff x="5101843" y="3661255"/>
+                                <a:chExt cx="488315" cy="237492"/>
                               </a:xfrm>
                             </wpg:grpSpPr>
                             <wps:wsp>
                               <wps:cNvSpPr/>
-                              <wps:cNvPr id="6" name="Shape 6"/>
+                              <wps:cNvPr id="4" name="Shape 4"/>
                               <wps:spPr>
                                 <a:xfrm>
-                                  <a:off x="689" y="3255"/>
-                                  <a:ext cx="750" cy="350"/>
+                                  <a:off x="5101843" y="3661255"/>
+                                  <a:ext cx="488300" cy="237475"/>
                                 </a:xfrm>
                                 <a:prstGeom prst="rect">
                                   <a:avLst/>
@@ -2120,92 +5550,30 @@
                               </wps:txbx>
                               <wps:bodyPr anchorCtr="0" anchor="ctr" bIns="91425" lIns="91425" spcFirstLastPara="1" rIns="91425" wrap="square" tIns="91425"/>
                             </wps:wsp>
-                            <wps:wsp>
-                              <wps:cNvSpPr/>
-                              <wps:cNvPr id="7" name="Shape 7"/>
-                              <wps:spPr>
-                                <a:xfrm>
-                                  <a:off x="689" y="3263"/>
-                                  <a:ext cx="769" cy="360"/>
-                                </a:xfrm>
-                                <a:prstGeom prst="rect">
-                                  <a:avLst/>
-                                </a:prstGeom>
-                                <a:noFill/>
-                                <a:ln>
-                                  <a:noFill/>
-                                </a:ln>
-                              </wps:spPr>
-                              <wps:txbx>
-                                <w:txbxContent>
-                                  <w:p>
-                                    <w:pPr>
-                                      <w:spacing w:after="0" w:before="0" w:line="240"/>
-                                      <w:ind w:left="0" w:right="0" w:firstLine="0"/>
-                                      <w:jc w:val="center"/>
-                                      <w:textDirection w:val="btLr"/>
-                                    </w:pPr>
-                                    <w:r>
-                                      <w:rPr>
-                                        <w:rFonts w:ascii="Arial" w:cs="Arial" w:eastAsia="Arial" w:hAnsi="Arial"/>
-                                        <w:b w:val="0"/>
-                                        <w:i w:val="0"/>
-                                        <w:smallCaps w:val="0"/>
-                                        <w:strike w:val="0"/>
-                                        <w:color w:val="000000"/>
-                                        <w:sz w:val="22"/>
-                                        <w:vertAlign w:val="baseline"/>
-                                      </w:rPr>
-                                      <w:t xml:space="preserve">PAGE    \* MERGEFORMAT</w:t>
-                                    </w:r>
-                                    <w:r>
-                                      <w:rPr>
-                                        <w:rFonts w:ascii="Arial" w:cs="Arial" w:eastAsia="Arial" w:hAnsi="Arial"/>
-                                        <w:b w:val="1"/>
-                                        <w:i w:val="0"/>
-                                        <w:smallCaps w:val="0"/>
-                                        <w:strike w:val="0"/>
-                                        <w:color w:val="403152"/>
-                                        <w:sz w:val="16"/>
-                                        <w:vertAlign w:val="baseline"/>
-                                      </w:rPr>
-                                      <w:t xml:space="preserve">1</w:t>
-                                    </w:r>
-                                  </w:p>
-                                </w:txbxContent>
-                              </wps:txbx>
-                              <wps:bodyPr anchorCtr="0" anchor="ctr" bIns="0" lIns="0" spcFirstLastPara="1" rIns="0" wrap="square" tIns="0"/>
-                            </wps:wsp>
                             <wpg:grpSp>
                               <wpg:cNvGrpSpPr/>
                               <wpg:grpSpPr>
                                 <a:xfrm>
-                                  <a:off x="886" y="3255"/>
-                                  <a:ext cx="374" cy="374"/>
-                                  <a:chOff x="1453" y="14832"/>
-                                  <a:chExt cx="374" cy="374"/>
+                                  <a:off x="5101843" y="3661255"/>
+                                  <a:ext cx="488315" cy="237492"/>
+                                  <a:chOff x="689" y="3255"/>
+                                  <a:chExt cx="769" cy="374"/>
                                 </a:xfrm>
                               </wpg:grpSpPr>
                               <wps:wsp>
                                 <wps:cNvSpPr/>
-                                <wps:cNvPr id="9" name="Shape 9"/>
+                                <wps:cNvPr id="6" name="Shape 6"/>
                                 <wps:spPr>
                                   <a:xfrm>
-                                    <a:off x="1453" y="14832"/>
-                                    <a:ext cx="374" cy="374"/>
+                                    <a:off x="689" y="3255"/>
+                                    <a:ext cx="750" cy="350"/>
                                   </a:xfrm>
-                                  <a:prstGeom prst="ellipse">
+                                  <a:prstGeom prst="rect">
                                     <a:avLst/>
                                   </a:prstGeom>
                                   <a:noFill/>
-                                  <a:ln cap="flat" cmpd="sng" w="9525">
-                                    <a:solidFill>
-                                      <a:srgbClr val="84A2C6"/>
-                                    </a:solidFill>
-                                    <a:prstDash val="solid"/>
-                                    <a:round/>
-                                    <a:headEnd len="sm" w="sm" type="none"/>
-                                    <a:tailEnd len="sm" w="sm" type="none"/>
+                                  <a:ln>
+                                    <a:noFill/>
                                   </a:ln>
                                 </wps:spPr>
                                 <wps:txbx>
@@ -2224,18 +5592,16 @@
                               </wps:wsp>
                               <wps:wsp>
                                 <wps:cNvSpPr/>
-                                <wps:cNvPr id="10" name="Shape 10"/>
+                                <wps:cNvPr id="7" name="Shape 7"/>
                                 <wps:spPr>
                                   <a:xfrm>
-                                    <a:off x="1462" y="14835"/>
-                                    <a:ext cx="101" cy="101"/>
+                                    <a:off x="689" y="3263"/>
+                                    <a:ext cx="769" cy="360"/>
                                   </a:xfrm>
-                                  <a:prstGeom prst="ellipse">
+                                  <a:prstGeom prst="rect">
                                     <a:avLst/>
                                   </a:prstGeom>
-                                  <a:solidFill>
-                                    <a:srgbClr val="84A2C6"/>
-                                  </a:solidFill>
+                                  <a:noFill/>
                                   <a:ln>
                                     <a:noFill/>
                                   </a:ln>
@@ -2246,14 +5612,119 @@
                                       <w:pPr>
                                         <w:spacing w:after="0" w:before="0" w:line="240"/>
                                         <w:ind w:left="0" w:right="0" w:firstLine="0"/>
-                                        <w:jc w:val="left"/>
+                                        <w:jc w:val="center"/>
                                         <w:textDirection w:val="btLr"/>
                                       </w:pPr>
+                                      <w:r>
+                                        <w:rPr>
+                                          <w:rFonts w:ascii="Arial" w:cs="Arial" w:eastAsia="Arial" w:hAnsi="Arial"/>
+                                          <w:b w:val="0"/>
+                                          <w:i w:val="0"/>
+                                          <w:smallCaps w:val="0"/>
+                                          <w:strike w:val="0"/>
+                                          <w:color w:val="000000"/>
+                                          <w:sz w:val="22"/>
+                                          <w:vertAlign w:val="baseline"/>
+                                        </w:rPr>
+                                        <w:t xml:space="preserve">PAGE    \* MERGEFORMAT</w:t>
+                                      </w:r>
+                                      <w:r>
+                                        <w:rPr>
+                                          <w:rFonts w:ascii="Arial" w:cs="Arial" w:eastAsia="Arial" w:hAnsi="Arial"/>
+                                          <w:b w:val="1"/>
+                                          <w:i w:val="0"/>
+                                          <w:smallCaps w:val="0"/>
+                                          <w:strike w:val="0"/>
+                                          <w:color w:val="403152"/>
+                                          <w:sz w:val="16"/>
+                                          <w:vertAlign w:val="baseline"/>
+                                        </w:rPr>
+                                        <w:t xml:space="preserve">1</w:t>
+                                      </w:r>
                                     </w:p>
                                   </w:txbxContent>
                                 </wps:txbx>
-                                <wps:bodyPr anchorCtr="0" anchor="ctr" bIns="91425" lIns="91425" spcFirstLastPara="1" rIns="91425" wrap="square" tIns="91425"/>
+                                <wps:bodyPr anchorCtr="0" anchor="ctr" bIns="0" lIns="0" spcFirstLastPara="1" rIns="0" wrap="square" tIns="0"/>
                               </wps:wsp>
+                              <wpg:grpSp>
+                                <wpg:cNvGrpSpPr/>
+                                <wpg:grpSpPr>
+                                  <a:xfrm>
+                                    <a:off x="886" y="3255"/>
+                                    <a:ext cx="374" cy="374"/>
+                                    <a:chOff x="1453" y="14832"/>
+                                    <a:chExt cx="374" cy="374"/>
+                                  </a:xfrm>
+                                </wpg:grpSpPr>
+                                <wps:wsp>
+                                  <wps:cNvSpPr/>
+                                  <wps:cNvPr id="9" name="Shape 9"/>
+                                  <wps:spPr>
+                                    <a:xfrm>
+                                      <a:off x="1453" y="14832"/>
+                                      <a:ext cx="374" cy="374"/>
+                                    </a:xfrm>
+                                    <a:prstGeom prst="ellipse">
+                                      <a:avLst/>
+                                    </a:prstGeom>
+                                    <a:noFill/>
+                                    <a:ln cap="flat" cmpd="sng" w="9525">
+                                      <a:solidFill>
+                                        <a:srgbClr val="84A2C6"/>
+                                      </a:solidFill>
+                                      <a:prstDash val="solid"/>
+                                      <a:round/>
+                                      <a:headEnd len="sm" w="sm" type="none"/>
+                                      <a:tailEnd len="sm" w="sm" type="none"/>
+                                    </a:ln>
+                                  </wps:spPr>
+                                  <wps:txbx>
+                                    <w:txbxContent>
+                                      <w:p>
+                                        <w:pPr>
+                                          <w:spacing w:after="0" w:before="0" w:line="240"/>
+                                          <w:ind w:left="0" w:right="0" w:firstLine="0"/>
+                                          <w:jc w:val="left"/>
+                                          <w:textDirection w:val="btLr"/>
+                                        </w:pPr>
+                                      </w:p>
+                                    </w:txbxContent>
+                                  </wps:txbx>
+                                  <wps:bodyPr anchorCtr="0" anchor="ctr" bIns="91425" lIns="91425" spcFirstLastPara="1" rIns="91425" wrap="square" tIns="91425"/>
+                                </wps:wsp>
+                                <wps:wsp>
+                                  <wps:cNvSpPr/>
+                                  <wps:cNvPr id="10" name="Shape 10"/>
+                                  <wps:spPr>
+                                    <a:xfrm>
+                                      <a:off x="1462" y="14835"/>
+                                      <a:ext cx="101" cy="101"/>
+                                    </a:xfrm>
+                                    <a:prstGeom prst="ellipse">
+                                      <a:avLst/>
+                                    </a:prstGeom>
+                                    <a:solidFill>
+                                      <a:srgbClr val="84A2C6"/>
+                                    </a:solidFill>
+                                    <a:ln>
+                                      <a:noFill/>
+                                    </a:ln>
+                                  </wps:spPr>
+                                  <wps:txbx>
+                                    <w:txbxContent>
+                                      <w:p>
+                                        <w:pPr>
+                                          <w:spacing w:after="0" w:before="0" w:line="240"/>
+                                          <w:ind w:left="0" w:right="0" w:firstLine="0"/>
+                                          <w:jc w:val="left"/>
+                                          <w:textDirection w:val="btLr"/>
+                                        </w:pPr>
+                                      </w:p>
+                                    </w:txbxContent>
+                                  </wps:txbx>
+                                  <wps:bodyPr anchorCtr="0" anchor="ctr" bIns="91425" lIns="91425" spcFirstLastPara="1" rIns="91425" wrap="square" tIns="91425"/>
+                                </wps:wsp>
+                              </wpg:grpSp>
                             </wpg:grpSp>
                           </wpg:grpSp>
                         </wpg:wgp>
@@ -2275,16 +5746,16 @@
                     <wp:extent cx="488315" cy="237490"/>
                     <wp:effectExtent b="0" l="0" r="0" t="0"/>
                     <wp:wrapNone/>
-                    <wp:docPr id="4" name="image7.png"/>
+                    <wp:docPr id="2" name="image5.png"/>
                     <a:graphic>
                       <a:graphicData uri="http://schemas.openxmlformats.org/drawingml/2006/picture">
                         <pic:pic>
                           <pic:nvPicPr>
-                            <pic:cNvPr id="0" name="image7.png"/>
+                            <pic:cNvPr id="0" name="image5.png"/>
                             <pic:cNvPicPr preferRelativeResize="0"/>
                           </pic:nvPicPr>
                           <pic:blipFill>
-                            <a:blip r:embed="rId2"/>
+                            <a:blip r:embed="rId1"/>
                             <a:srcRect/>
                             <a:stretch>
                               <a:fillRect/>
@@ -2305,6 +5776,48 @@
                 </w:drawing>
               </mc:Fallback>
             </mc:AlternateContent>
+          </w:r>
+          <w:r>
+            <w:drawing>
+              <wp:anchor allowOverlap="1" behindDoc="0" distB="0" distT="0" distL="114300" distR="114300" hidden="0" layoutInCell="1" locked="0" relativeHeight="0" simplePos="0">
+                <wp:simplePos x="0" y="0"/>
+                <wp:positionH relativeFrom="column">
+                  <wp:posOffset>190500</wp:posOffset>
+                </wp:positionH>
+                <wp:positionV relativeFrom="paragraph">
+                  <wp:posOffset>-13968</wp:posOffset>
+                </wp:positionV>
+                <wp:extent cx="763905" cy="657860"/>
+                <wp:effectExtent b="0" l="0" r="0" t="0"/>
+                <wp:wrapNone/>
+                <wp:docPr descr="Logo Bolivia" id="6" name="image1.png"/>
+                <a:graphic>
+                  <a:graphicData uri="http://schemas.openxmlformats.org/drawingml/2006/picture">
+                    <pic:pic>
+                      <pic:nvPicPr>
+                        <pic:cNvPr descr="Logo Bolivia" id="0" name="image1.png"/>
+                        <pic:cNvPicPr preferRelativeResize="0"/>
+                      </pic:nvPicPr>
+                      <pic:blipFill>
+                        <a:blip r:embed="rId2"/>
+                        <a:srcRect b="0" l="0" r="0" t="0"/>
+                        <a:stretch>
+                          <a:fillRect/>
+                        </a:stretch>
+                      </pic:blipFill>
+                      <pic:spPr>
+                        <a:xfrm>
+                          <a:off x="0" y="0"/>
+                          <a:ext cx="763905" cy="657860"/>
+                        </a:xfrm>
+                        <a:prstGeom prst="rect"/>
+                        <a:ln/>
+                      </pic:spPr>
+                    </pic:pic>
+                  </a:graphicData>
+                </a:graphic>
+              </wp:anchor>
+            </w:drawing>
           </w:r>
         </w:p>
         <w:p>
@@ -2861,15 +6374,15 @@
               <wp:anchor allowOverlap="1" behindDoc="0" distB="0" distT="0" distL="114300" distR="114300" hidden="0" layoutInCell="1" locked="0" relativeHeight="0" simplePos="0">
                 <wp:simplePos x="0" y="0"/>
                 <wp:positionH relativeFrom="column">
-                  <wp:posOffset>-53339</wp:posOffset>
+                  <wp:posOffset>-53338</wp:posOffset>
                 </wp:positionH>
                 <wp:positionV relativeFrom="paragraph">
-                  <wp:posOffset>-875029</wp:posOffset>
+                  <wp:posOffset>-875027</wp:posOffset>
                 </wp:positionV>
                 <wp:extent cx="1350645" cy="876300"/>
                 <wp:effectExtent b="0" l="0" r="0" t="0"/>
                 <wp:wrapSquare wrapText="bothSides" distB="0" distT="0" distL="114300" distR="114300"/>
-                <wp:docPr descr="logo aaps 2013" id="7" name="image2.png"/>
+                <wp:docPr descr="logo aaps 2013" id="8" name="image2.png"/>
                 <a:graphic>
                   <a:graphicData uri="http://schemas.openxmlformats.org/drawingml/2006/picture">
                     <pic:pic>
@@ -2948,15 +6461,15 @@
             <wp:anchor allowOverlap="1" behindDoc="0" distB="0" distT="0" distL="114300" distR="114300" hidden="0" layoutInCell="1" locked="0" relativeHeight="0" simplePos="0">
               <wp:simplePos x="0" y="0"/>
               <wp:positionH relativeFrom="column">
-                <wp:posOffset>-342899</wp:posOffset>
+                <wp:posOffset>-355599</wp:posOffset>
               </wp:positionH>
               <wp:positionV relativeFrom="paragraph">
-                <wp:posOffset>12700</wp:posOffset>
+                <wp:posOffset>0</wp:posOffset>
               </wp:positionV>
-              <wp:extent cx="6198870" cy="38100"/>
+              <wp:extent cx="6236970" cy="76200"/>
               <wp:effectExtent b="0" l="0" r="0" t="0"/>
               <wp:wrapNone/>
-              <wp:docPr id="1" name=""/>
+              <wp:docPr id="5" name=""/>
               <a:graphic>
                 <a:graphicData uri="http://schemas.microsoft.com/office/word/2010/wordprocessingShape">
                   <wps:wsp>
@@ -2976,8 +6489,8 @@
                         </a:solidFill>
                         <a:prstDash val="solid"/>
                         <a:round/>
-                        <a:headEnd len="med" w="med" type="none"/>
-                        <a:tailEnd len="med" w="med" type="none"/>
+                        <a:headEnd len="sm" w="sm" type="none"/>
+                        <a:tailEnd len="sm" w="sm" type="none"/>
                       </a:ln>
                     </wps:spPr>
                     <wps:bodyPr anchorCtr="0" anchor="ctr" bIns="91425" lIns="91425" spcFirstLastPara="1" rIns="91425" wrap="square" tIns="91425"/>
@@ -2992,20 +6505,20 @@
             <wp:anchor allowOverlap="1" behindDoc="0" distB="0" distT="0" distL="114300" distR="114300" hidden="0" layoutInCell="1" locked="0" relativeHeight="0" simplePos="0">
               <wp:simplePos x="0" y="0"/>
               <wp:positionH relativeFrom="column">
-                <wp:posOffset>-342899</wp:posOffset>
+                <wp:posOffset>-355599</wp:posOffset>
               </wp:positionH>
               <wp:positionV relativeFrom="paragraph">
-                <wp:posOffset>12700</wp:posOffset>
+                <wp:posOffset>0</wp:posOffset>
               </wp:positionV>
-              <wp:extent cx="6198870" cy="38100"/>
+              <wp:extent cx="6236970" cy="76200"/>
               <wp:effectExtent b="0" l="0" r="0" t="0"/>
               <wp:wrapNone/>
-              <wp:docPr id="1" name="image4.png"/>
+              <wp:docPr id="5" name="image8.png"/>
               <a:graphic>
                 <a:graphicData uri="http://schemas.openxmlformats.org/drawingml/2006/picture">
                   <pic:pic>
                     <pic:nvPicPr>
-                      <pic:cNvPr id="0" name="image4.png"/>
+                      <pic:cNvPr id="0" name="image8.png"/>
                       <pic:cNvPicPr preferRelativeResize="0"/>
                     </pic:nvPicPr>
                     <pic:blipFill>
@@ -3018,7 +6531,7 @@
                     <pic:spPr>
                       <a:xfrm>
                         <a:off x="0" y="0"/>
-                        <a:ext cx="6198870" cy="38100"/>
+                        <a:ext cx="6236970" cy="76200"/>
                       </a:xfrm>
                       <a:prstGeom prst="rect"/>
                       <a:ln/>
@@ -3080,6 +6593,116 @@
   <w:abstractNum w:abstractNumId="1">
     <w:lvl w:ilvl="0">
       <w:start w:val="1"/>
+      <w:numFmt w:val="bullet"/>
+      <w:lvlText w:val="●"/>
+      <w:lvlJc w:val="left"/>
+      <w:pPr>
+        <w:ind w:left="720" w:hanging="360"/>
+      </w:pPr>
+      <w:rPr>
+        <w:u w:val="none"/>
+      </w:rPr>
+    </w:lvl>
+    <w:lvl w:ilvl="1">
+      <w:start w:val="1"/>
+      <w:numFmt w:val="bullet"/>
+      <w:lvlText w:val="○"/>
+      <w:lvlJc w:val="left"/>
+      <w:pPr>
+        <w:ind w:left="1440" w:hanging="360"/>
+      </w:pPr>
+      <w:rPr>
+        <w:u w:val="none"/>
+      </w:rPr>
+    </w:lvl>
+    <w:lvl w:ilvl="2">
+      <w:start w:val="1"/>
+      <w:numFmt w:val="bullet"/>
+      <w:lvlText w:val="■"/>
+      <w:lvlJc w:val="left"/>
+      <w:pPr>
+        <w:ind w:left="2160" w:hanging="360"/>
+      </w:pPr>
+      <w:rPr>
+        <w:u w:val="none"/>
+      </w:rPr>
+    </w:lvl>
+    <w:lvl w:ilvl="3">
+      <w:start w:val="1"/>
+      <w:numFmt w:val="bullet"/>
+      <w:lvlText w:val="●"/>
+      <w:lvlJc w:val="left"/>
+      <w:pPr>
+        <w:ind w:left="2880" w:hanging="360"/>
+      </w:pPr>
+      <w:rPr>
+        <w:u w:val="none"/>
+      </w:rPr>
+    </w:lvl>
+    <w:lvl w:ilvl="4">
+      <w:start w:val="1"/>
+      <w:numFmt w:val="bullet"/>
+      <w:lvlText w:val="○"/>
+      <w:lvlJc w:val="left"/>
+      <w:pPr>
+        <w:ind w:left="3600" w:hanging="360"/>
+      </w:pPr>
+      <w:rPr>
+        <w:u w:val="none"/>
+      </w:rPr>
+    </w:lvl>
+    <w:lvl w:ilvl="5">
+      <w:start w:val="1"/>
+      <w:numFmt w:val="bullet"/>
+      <w:lvlText w:val="■"/>
+      <w:lvlJc w:val="left"/>
+      <w:pPr>
+        <w:ind w:left="4320" w:hanging="360"/>
+      </w:pPr>
+      <w:rPr>
+        <w:u w:val="none"/>
+      </w:rPr>
+    </w:lvl>
+    <w:lvl w:ilvl="6">
+      <w:start w:val="1"/>
+      <w:numFmt w:val="bullet"/>
+      <w:lvlText w:val="●"/>
+      <w:lvlJc w:val="left"/>
+      <w:pPr>
+        <w:ind w:left="5040" w:hanging="360"/>
+      </w:pPr>
+      <w:rPr>
+        <w:u w:val="none"/>
+      </w:rPr>
+    </w:lvl>
+    <w:lvl w:ilvl="7">
+      <w:start w:val="1"/>
+      <w:numFmt w:val="bullet"/>
+      <w:lvlText w:val="○"/>
+      <w:lvlJc w:val="left"/>
+      <w:pPr>
+        <w:ind w:left="5760" w:hanging="360"/>
+      </w:pPr>
+      <w:rPr>
+        <w:u w:val="none"/>
+      </w:rPr>
+    </w:lvl>
+    <w:lvl w:ilvl="8">
+      <w:start w:val="1"/>
+      <w:numFmt w:val="bullet"/>
+      <w:lvlText w:val="■"/>
+      <w:lvlJc w:val="left"/>
+      <w:pPr>
+        <w:ind w:left="6480" w:hanging="360"/>
+      </w:pPr>
+      <w:rPr>
+        <w:u w:val="none"/>
+      </w:rPr>
+    </w:lvl>
+  </w:abstractNum>
+  <w:abstractNum w:abstractNumId="2">
+    <w:lvl w:ilvl="0">
+      <w:start w:val="1"/>
       <w:numFmt w:val="lowerLetter"/>
       <w:lvlText w:val="%1)"/>
       <w:lvlJc w:val="left"/>
@@ -3173,7 +6796,7 @@
       <w:rPr/>
     </w:lvl>
   </w:abstractNum>
-  <w:abstractNum w:abstractNumId="2">
+  <w:abstractNum w:abstractNumId="3">
     <w:lvl w:ilvl="0">
       <w:start w:val="1"/>
       <w:numFmt w:val="lowerLetter"/>
@@ -3272,6 +6895,9 @@
   </w:num>
   <w:num w:numId="2">
     <w:abstractNumId w:val="2"/>
+  </w:num>
+  <w:num w:numId="3">
+    <w:abstractNumId w:val="3"/>
   </w:num>
 </w:numbering>
 </file>
@@ -3478,6 +7104,251 @@
     </w:tblPr>
   </w:style>
   <w:style w:type="table" w:styleId="Table5">
+    <w:basedOn w:val="TableNormal"/>
+    <w:tblPr>
+      <w:tblStyleRowBandSize w:val="1"/>
+      <w:tblStyleColBandSize w:val="1"/>
+      <w:tblCellMar>
+        <w:top w:w="100.0" w:type="dxa"/>
+        <w:left w:w="100.0" w:type="dxa"/>
+        <w:bottom w:w="100.0" w:type="dxa"/>
+        <w:right w:w="100.0" w:type="dxa"/>
+      </w:tblCellMar>
+    </w:tblPr>
+    <w:tblStylePr w:type="band1Horz">
+      <w:tcPr/>
+    </w:tblStylePr>
+    <w:tblStylePr w:type="band1Vert">
+      <w:tcPr/>
+    </w:tblStylePr>
+    <w:tblStylePr w:type="band2Horz">
+      <w:tcPr/>
+    </w:tblStylePr>
+    <w:tblStylePr w:type="band2Vert">
+      <w:tcPr/>
+    </w:tblStylePr>
+    <w:tblStylePr w:type="firstCol">
+      <w:tcPr/>
+    </w:tblStylePr>
+    <w:tblStylePr w:type="firstRow">
+      <w:tcPr/>
+    </w:tblStylePr>
+    <w:tblStylePr w:type="lastCol">
+      <w:tcPr/>
+    </w:tblStylePr>
+    <w:tblStylePr w:type="lastRow">
+      <w:tcPr/>
+    </w:tblStylePr>
+    <w:tblStylePr w:type="neCell">
+      <w:tcPr/>
+    </w:tblStylePr>
+    <w:tblStylePr w:type="nwCell">
+      <w:tcPr/>
+    </w:tblStylePr>
+    <w:tblStylePr w:type="seCell">
+      <w:tcPr/>
+    </w:tblStylePr>
+    <w:tblStylePr w:type="swCell">
+      <w:tcPr/>
+    </w:tblStylePr>
+  </w:style>
+  <w:style w:type="table" w:styleId="Table6">
+    <w:basedOn w:val="TableNormal"/>
+    <w:tblPr>
+      <w:tblStyleRowBandSize w:val="1"/>
+      <w:tblStyleColBandSize w:val="1"/>
+      <w:tblCellMar>
+        <w:top w:w="100.0" w:type="dxa"/>
+        <w:left w:w="100.0" w:type="dxa"/>
+        <w:bottom w:w="100.0" w:type="dxa"/>
+        <w:right w:w="100.0" w:type="dxa"/>
+      </w:tblCellMar>
+    </w:tblPr>
+    <w:tblStylePr w:type="band1Horz">
+      <w:tcPr/>
+    </w:tblStylePr>
+    <w:tblStylePr w:type="band1Vert">
+      <w:tcPr/>
+    </w:tblStylePr>
+    <w:tblStylePr w:type="band2Horz">
+      <w:tcPr/>
+    </w:tblStylePr>
+    <w:tblStylePr w:type="band2Vert">
+      <w:tcPr/>
+    </w:tblStylePr>
+    <w:tblStylePr w:type="firstCol">
+      <w:tcPr/>
+    </w:tblStylePr>
+    <w:tblStylePr w:type="firstRow">
+      <w:tcPr/>
+    </w:tblStylePr>
+    <w:tblStylePr w:type="lastCol">
+      <w:tcPr/>
+    </w:tblStylePr>
+    <w:tblStylePr w:type="lastRow">
+      <w:tcPr/>
+    </w:tblStylePr>
+    <w:tblStylePr w:type="neCell">
+      <w:tcPr/>
+    </w:tblStylePr>
+    <w:tblStylePr w:type="nwCell">
+      <w:tcPr/>
+    </w:tblStylePr>
+    <w:tblStylePr w:type="seCell">
+      <w:tcPr/>
+    </w:tblStylePr>
+    <w:tblStylePr w:type="swCell">
+      <w:tcPr/>
+    </w:tblStylePr>
+  </w:style>
+  <w:style w:type="table" w:styleId="Table7">
+    <w:basedOn w:val="TableNormal"/>
+    <w:tblPr>
+      <w:tblStyleRowBandSize w:val="1"/>
+      <w:tblStyleColBandSize w:val="1"/>
+      <w:tblCellMar>
+        <w:top w:w="100.0" w:type="dxa"/>
+        <w:left w:w="100.0" w:type="dxa"/>
+        <w:bottom w:w="100.0" w:type="dxa"/>
+        <w:right w:w="100.0" w:type="dxa"/>
+      </w:tblCellMar>
+    </w:tblPr>
+    <w:tblStylePr w:type="band1Horz">
+      <w:tcPr/>
+    </w:tblStylePr>
+    <w:tblStylePr w:type="band1Vert">
+      <w:tcPr/>
+    </w:tblStylePr>
+    <w:tblStylePr w:type="band2Horz">
+      <w:tcPr/>
+    </w:tblStylePr>
+    <w:tblStylePr w:type="band2Vert">
+      <w:tcPr/>
+    </w:tblStylePr>
+    <w:tblStylePr w:type="firstCol">
+      <w:tcPr/>
+    </w:tblStylePr>
+    <w:tblStylePr w:type="firstRow">
+      <w:tcPr/>
+    </w:tblStylePr>
+    <w:tblStylePr w:type="lastCol">
+      <w:tcPr/>
+    </w:tblStylePr>
+    <w:tblStylePr w:type="lastRow">
+      <w:tcPr/>
+    </w:tblStylePr>
+    <w:tblStylePr w:type="neCell">
+      <w:tcPr/>
+    </w:tblStylePr>
+    <w:tblStylePr w:type="nwCell">
+      <w:tcPr/>
+    </w:tblStylePr>
+    <w:tblStylePr w:type="seCell">
+      <w:tcPr/>
+    </w:tblStylePr>
+    <w:tblStylePr w:type="swCell">
+      <w:tcPr/>
+    </w:tblStylePr>
+  </w:style>
+  <w:style w:type="table" w:styleId="Table8">
+    <w:basedOn w:val="TableNormal"/>
+    <w:tblPr>
+      <w:tblStyleRowBandSize w:val="1"/>
+      <w:tblStyleColBandSize w:val="1"/>
+      <w:tblCellMar>
+        <w:top w:w="100.0" w:type="dxa"/>
+        <w:left w:w="100.0" w:type="dxa"/>
+        <w:bottom w:w="100.0" w:type="dxa"/>
+        <w:right w:w="100.0" w:type="dxa"/>
+      </w:tblCellMar>
+    </w:tblPr>
+    <w:tblStylePr w:type="band1Horz">
+      <w:tcPr/>
+    </w:tblStylePr>
+    <w:tblStylePr w:type="band1Vert">
+      <w:tcPr/>
+    </w:tblStylePr>
+    <w:tblStylePr w:type="band2Horz">
+      <w:tcPr/>
+    </w:tblStylePr>
+    <w:tblStylePr w:type="band2Vert">
+      <w:tcPr/>
+    </w:tblStylePr>
+    <w:tblStylePr w:type="firstCol">
+      <w:tcPr/>
+    </w:tblStylePr>
+    <w:tblStylePr w:type="firstRow">
+      <w:tcPr/>
+    </w:tblStylePr>
+    <w:tblStylePr w:type="lastCol">
+      <w:tcPr/>
+    </w:tblStylePr>
+    <w:tblStylePr w:type="lastRow">
+      <w:tcPr/>
+    </w:tblStylePr>
+    <w:tblStylePr w:type="neCell">
+      <w:tcPr/>
+    </w:tblStylePr>
+    <w:tblStylePr w:type="nwCell">
+      <w:tcPr/>
+    </w:tblStylePr>
+    <w:tblStylePr w:type="seCell">
+      <w:tcPr/>
+    </w:tblStylePr>
+    <w:tblStylePr w:type="swCell">
+      <w:tcPr/>
+    </w:tblStylePr>
+  </w:style>
+  <w:style w:type="table" w:styleId="Table9">
+    <w:basedOn w:val="TableNormal"/>
+    <w:tblPr>
+      <w:tblStyleRowBandSize w:val="1"/>
+      <w:tblStyleColBandSize w:val="1"/>
+      <w:tblCellMar>
+        <w:top w:w="100.0" w:type="dxa"/>
+        <w:left w:w="100.0" w:type="dxa"/>
+        <w:bottom w:w="100.0" w:type="dxa"/>
+        <w:right w:w="100.0" w:type="dxa"/>
+      </w:tblCellMar>
+    </w:tblPr>
+    <w:tblStylePr w:type="band1Horz">
+      <w:tcPr/>
+    </w:tblStylePr>
+    <w:tblStylePr w:type="band1Vert">
+      <w:tcPr/>
+    </w:tblStylePr>
+    <w:tblStylePr w:type="band2Horz">
+      <w:tcPr/>
+    </w:tblStylePr>
+    <w:tblStylePr w:type="band2Vert">
+      <w:tcPr/>
+    </w:tblStylePr>
+    <w:tblStylePr w:type="firstCol">
+      <w:tcPr/>
+    </w:tblStylePr>
+    <w:tblStylePr w:type="firstRow">
+      <w:tcPr/>
+    </w:tblStylePr>
+    <w:tblStylePr w:type="lastCol">
+      <w:tcPr/>
+    </w:tblStylePr>
+    <w:tblStylePr w:type="lastRow">
+      <w:tcPr/>
+    </w:tblStylePr>
+    <w:tblStylePr w:type="neCell">
+      <w:tcPr/>
+    </w:tblStylePr>
+    <w:tblStylePr w:type="nwCell">
+      <w:tcPr/>
+    </w:tblStylePr>
+    <w:tblStylePr w:type="seCell">
+      <w:tcPr/>
+    </w:tblStylePr>
+    <w:tblStylePr w:type="swCell">
+      <w:tcPr/>
+    </w:tblStylePr>
+  </w:style>
+  <w:style w:type="table" w:styleId="Table10">
     <w:basedOn w:val="TableNormal"/>
     <w:tblPr>
       <w:tblStyleRowBandSize w:val="1"/>

</xml_diff>